<commit_message>
Good naming of objects and print all now using conn name in trio connection
</commit_message>
<xml_diff>
--- a/docs/AllTrioConnections.docx
+++ b/docs/AllTrioConnections.docx
@@ -45,7 +45,7 @@
           <w:sz w:val="15"/>
           <w:szCs w:val="15"/>
         </w:rPr>
-        <w:t>, -1, -1 ] = 3   [  1,  0,  0 ] = 1   [  1, -1,  1 ] = 3   [  1, -2,  0 ] = 5   [  1, -1,  1 ] = 3   [  1, -2,  0 ] = 5   [  1, -1, -1 ] = 3   [  1,  0,  0 ] = 1</w:t>
+        <w:t>, -1, -1 ] CP09  [  1,  0,  0 ] CP00  [  1, -1,  1 ] CP12  [  1, -2,  0 ] CP18  [  1, -1,  1 ] CP12  [  1, -2,  0 ] CP18  [  1, -1, -1 ] CP09  [  1,  0,  0 ] CP00</w:t>
       </w:r>
     </w:p>
     <w:p>
@@ -81,7 +81,7 @@
           <w:sz w:val="15"/>
           <w:szCs w:val="15"/>
         </w:rPr>
-        <w:t>,  1 ] = 3   [ -1,  0,  2 ] = 5   [ -1, -1,  1 ] = 3   [ -1,  0,  0 ] = 1   [ -1,  1,  1 ] = 3   [ -1,  0,  2 ] = 5   [ -1, -1,  1 ] = 3   [ -1,  0,  0 ] = 1</w:t>
+        <w:t>,  1 ] CN09  [ -1,  0,  2 ] CN20  [ -1, -1,  1 ] CN10  [ -1,  0,  0 ] CN00  [ -1,  1,  1 ] CN09  [ -1,  0,  2 ] CN20  [ -1, -1,  1 ] CN10  [ -1,  0,  0 ] CN00</w:t>
       </w:r>
     </w:p>
     <w:p>
@@ -117,7 +117,7 @@
           <w:sz w:val="15"/>
           <w:szCs w:val="15"/>
         </w:rPr>
-        <w:t>,  1 ] = 3   [ -1,  1, -1 ] = 3   [  0,  1,  0 ] = 1   [ -2,  1,  0 ] = 5   [ -1,  1, -1 ] = 3   [ -2,  1,  0 ] = 5   [  0,  1,  0 ] = 1   [ -1,  1,  1 ] = 3</w:t>
+        <w:t>,  1 ] CN09  [ -1,  1, -1 ] CN12  [  0,  1,  0 ] CP01  [ -2,  1,  0 ] CN13  [ -1,  1, -1 ] CN12  [ -2,  1,  0 ] CN13  [  0,  1,  0 ] CP01  [ -1,  1,  1 ] CN09</w:t>
       </w:r>
     </w:p>
     <w:p>
@@ -145,7 +145,7 @@
           <w:sz w:val="15"/>
           <w:szCs w:val="15"/>
         </w:rPr>
-        <w:t>, -1, -1 ] = 3   [ -1, -1, -1 ] = 3   [  0, -1, -2 ] = 5   [  0, -1,  0 ] = 1   [  1, -1, -1 ] = 3   [  0, -1, -2 ] = 5   [  0, -1,  0 ] = 1   [ -1, -1, -1 ] = 3</w:t>
+        <w:t>, -1, -1 ] CP09  [ -1, -1, -1 ] CN11  [  0, -1, -2 ] CN24  [  0, -1,  0 ] CN01  [  1, -1, -1 ] CP09  [  0, -1, -2 ] CN24  [  0, -1,  0 ] CN01  [ -1, -1, -1 ] CN11</w:t>
       </w:r>
     </w:p>
     <w:p>
@@ -181,7 +181,7 @@
           <w:sz w:val="15"/>
           <w:szCs w:val="15"/>
         </w:rPr>
-        <w:t>,  1 ] = 3   [  0,  0,  1 ] = 1   [  0,  2,  1 ] = 5   [  1,  1,  1 ] = 3   [  0,  0,  1 ] = 1   [  0,  2,  1 ] = 5   [ -1,  1,  1 ] = 3   [  1,  1,  1 ] = 3</w:t>
+        <w:t>,  1 ] CN09  [  0,  0,  1 ] CP02  [  0,  2,  1 ] CP21  [  1,  1,  1 ] CP11  [  0,  0,  1 ] CP02  [  0,  2,  1 ] CP21  [ -1,  1,  1 ] CN09  [  1,  1,  1 ] CP11</w:t>
       </w:r>
     </w:p>
     <w:p>
@@ -209,7 +209,7 @@
           <w:sz w:val="15"/>
           <w:szCs w:val="15"/>
         </w:rPr>
-        <w:t>, -1, -1 ] = 3   [  2,  0, -1 ] = 5   [  0,  0, -1 ] = 1   [  1,  1, -1 ] = 3   [  0,  0, -1 ] = 1   [  2,  0, -1 ] = 5   [  1,  1, -1 ] = 3   [  1, -1, -1 ] = 3</w:t>
+        <w:t>, -1, -1 ] CP09  [  2,  0, -1 ] CP16  [  0,  0, -1 ] CN02  [  1,  1, -1 ] CP10  [  0,  0, -1 ] CN02  [  2,  0, -1 ] CP16  [  1,  1, -1 ] CP10  [  1, -1, -1 ] CP09</w:t>
       </w:r>
     </w:p>
     <w:p>
@@ -265,7 +265,7 @@
           <w:sz w:val="15"/>
           <w:szCs w:val="15"/>
         </w:rPr>
-        <w:t>,  0, -2 ] = 5   [  1,  1, -1 ] = 3   [  1,  0,  0 ] = 1   [  1, -1, -1 ] = 3   [  1,  0,  0 ] = 1   [  1, -1, -1 ] = 3   [  1,  0, -2 ] = 5   [  1,  1, -1 ] = 3</w:t>
+        <w:t>,  0, -2 ] CP20  [  1,  1, -1 ] CP10  [  1,  0,  0 ] CP00  [  1, -1, -1 ] CP09  [  1,  0,  0 ] CP00  [  1, -1, -1 ] CP09  [  1,  0, -2 ] CP20  [  1,  1, -1 ] CP10</w:t>
       </w:r>
     </w:p>
     <w:p>
@@ -301,7 +301,7 @@
           <w:sz w:val="15"/>
           <w:szCs w:val="15"/>
         </w:rPr>
-        <w:t>,  0 ] = 1   [ -1, -1,  1 ] = 3   [ -1, -2,  0 ] = 5   [ -1, -1, -1 ] = 3   [ -1,  0,  0 ] = 1   [ -1, -1,  1 ] = 3   [ -1, -2,  0 ] = 5   [ -1, -1, -1 ] = 3</w:t>
+        <w:t>,  0 ] CN00  [ -1, -1,  1 ] CN10  [ -1, -2,  0 ] CN17  [ -1, -1, -1 ] CN11  [ -1,  0,  0 ] CN00  [ -1, -1,  1 ] CN10  [ -1, -2,  0 ] CN17  [ -1, -1, -1 ] CN11</w:t>
       </w:r>
     </w:p>
     <w:p>
@@ -329,7 +329,7 @@
           <w:sz w:val="15"/>
           <w:szCs w:val="15"/>
         </w:rPr>
-        <w:t>,  1,  1 ] = 3   [  1,  1, -1 ] = 3   [  2,  1,  0 ] = 5   [  0,  1,  0 ] = 1   [  1,  1, -1 ] = 3   [  0,  1,  0 ] = 1   [  2,  1,  0 ] = 5   [  1,  1,  1 ] = 3</w:t>
+        <w:t>,  1,  1 ] CP11  [  1,  1, -1 ] CP10  [  2,  1,  0 ] CP14  [  0,  1,  0 ] CP01  [  1,  1, -1 ] CP10  [  0,  1,  0 ] CP01  [  2,  1,  0 ] CP14  [  1,  1,  1 ] CP11</w:t>
       </w:r>
     </w:p>
     <w:p>
@@ -357,7 +357,7 @@
           <w:sz w:val="15"/>
           <w:szCs w:val="15"/>
         </w:rPr>
-        <w:t>, -1,  1 ] = 3   [ -1, -1,  1 ] = 3   [  0, -1,  0 ] = 1   [  0, -1,  2 ] = 5   [  1, -1,  1 ] = 3   [  0, -1,  0 ] = 1   [  0, -1,  2 ] = 5   [ -1, -1,  1 ] = 3</w:t>
+        <w:t>, -1,  1 ] CP12  [ -1, -1,  1 ] CN10  [  0, -1,  0 ] CN01  [  0, -1,  2 ] CN23  [  1, -1,  1 ] CP12  [  0, -1,  0 ] CN01  [  0, -1,  2 ] CN23  [ -1, -1,  1 ] CN10</w:t>
       </w:r>
     </w:p>
     <w:p>
@@ -393,7 +393,7 @@
           <w:sz w:val="15"/>
           <w:szCs w:val="15"/>
         </w:rPr>
-        <w:t>,  1 ] = 5   [ -1, -1,  1 ] = 3   [ -1,  1,  1 ] = 3   [  0,  0,  1 ] = 1   [ -1, -1,  1 ] = 3   [ -1,  1,  1 ] = 3   [ -2,  0,  1 ] = 5   [  0,  0,  1 ] = 1</w:t>
+        <w:t>,  1 ] CN16  [ -1, -1,  1 ] CN10  [ -1,  1,  1 ] CN09  [  0,  0,  1 ] CP02  [ -1, -1,  1 ] CN10  [ -1,  1,  1 ] CN09  [ -2,  0,  1 ] CN16  [  0,  0,  1 ] CP02</w:t>
       </w:r>
     </w:p>
     <w:p>
@@ -421,7 +421,7 @@
           <w:sz w:val="15"/>
           <w:szCs w:val="15"/>
         </w:rPr>
-        <w:t>,  0, -1 ] = 1   [  1,  1, -1 ] = 3   [ -1,  1, -1 ] = 3   [  0,  2, -1 ] = 5   [ -1,  1, -1 ] = 3   [  1,  1, -1 ] = 3   [  0,  2, -1 ] = 5   [  0,  0, -1 ] = 1</w:t>
+        <w:t>,  0, -1 ] CN02  [  1,  1, -1 ] CP10  [ -1,  1, -1 ] CN12  [  0,  2, -1 ] CP22  [ -1,  1, -1 ] CN12  [  1,  1, -1 ] CP10  [  0,  2, -1 ] CP22  [  0,  0, -1 ] CN02</w:t>
       </w:r>
     </w:p>
     <w:p>
@@ -477,7 +477,7 @@
           <w:sz w:val="15"/>
           <w:szCs w:val="15"/>
         </w:rPr>
-        <w:t>,  1, -1 ] = 3   [  1,  2,  0 ] = 5   [  1,  1,  1 ] = 3   [  1,  0,  0 ] = 1   [  1,  1,  1 ] = 3   [  1,  0,  0 ] = 1   [  1,  1, -1 ] = 3   [  1,  2,  0 ] = 5</w:t>
+        <w:t>,  1, -1 ] CP10  [  1,  2,  0 ] CP17  [  1,  1,  1 ] CP11  [  1,  0,  0 ] CP00  [  1,  1,  1 ] CP11  [  1,  0,  0 ] CP00  [  1,  1, -1 ] CP10  [  1,  2,  0 ] CP17</w:t>
       </w:r>
     </w:p>
     <w:p>
@@ -513,7 +513,7 @@
           <w:sz w:val="15"/>
           <w:szCs w:val="15"/>
         </w:rPr>
-        <w:t>, -1 ] = 3   [ -1,  0,  0 ] = 1   [ -1, -1, -1 ] = 3   [ -1,  0, -2 ] = 5   [ -1,  1, -1 ] = 3   [ -1,  0,  0 ] = 1   [ -1, -1, -1 ] = 3   [ -1,  0, -2 ] = 5</w:t>
+        <w:t>, -1 ] CN12  [ -1,  0,  0 ] CN00  [ -1, -1, -1 ] CN11  [ -1,  0, -2 ] CN19  [ -1,  1, -1 ] CN12  [ -1,  0,  0 ] CN00  [ -1, -1, -1 ] CN11  [ -1,  0, -2 ] CN19</w:t>
       </w:r>
     </w:p>
     <w:p>
@@ -541,7 +541,7 @@
           <w:sz w:val="15"/>
           <w:szCs w:val="15"/>
         </w:rPr>
-        <w:t>,  1,  2 ] = 5   [  0,  1,  0 ] = 1   [  1,  1,  1 ] = 3   [ -1,  1,  1 ] = 3   [  0,  1,  0 ] = 1   [ -1,  1,  1 ] = 3   [  1,  1,  1 ] = 3   [  0,  1,  2 ] = 5</w:t>
+        <w:t>,  1,  2 ] CP24  [  0,  1,  0 ] CP01  [  1,  1,  1 ] CP11  [ -1,  1,  1 ] CN09  [  0,  1,  0 ] CP01  [ -1,  1,  1 ] CN09  [  1,  1,  1 ] CP11  [  0,  1,  2 ] CP24</w:t>
       </w:r>
     </w:p>
     <w:p>
@@ -569,7 +569,7 @@
           <w:sz w:val="15"/>
           <w:szCs w:val="15"/>
         </w:rPr>
-        <w:t>, -1,  0 ] = 1   [ -2, -1,  0 ] = 5   [ -1, -1, -1 ] = 3   [ -1, -1,  1 ] = 3   [  0, -1,  0 ] = 1   [ -1, -1, -1 ] = 3   [ -1, -1,  1 ] = 3   [ -2, -1,  0 ] = 5</w:t>
+        <w:t>, -1,  0 ] CN01  [ -2, -1,  0 ] CN14  [ -1, -1, -1 ] CN11  [ -1, -1,  1 ] CN10  [  0, -1,  0 ] CN01  [ -1, -1, -1 ] CN11  [ -1, -1,  1 ] CN10  [ -2, -1,  0 ] CN14</w:t>
       </w:r>
     </w:p>
     <w:p>
@@ -597,7 +597,7 @@
           <w:sz w:val="15"/>
           <w:szCs w:val="15"/>
         </w:rPr>
-        <w:t>,  0,  1 ] = 1   [  1, -1,  1 ] = 3   [  1,  1,  1 ] = 3   [  2,  0,  1 ] = 5   [  1, -1,  1 ] = 3   [  1,  1,  1 ] = 3   [  0,  0,  1 ] = 1   [  2,  0,  1 ] = 5</w:t>
+        <w:t>,  0,  1 ] CP02  [  1, -1,  1 ] CP12  [  1,  1,  1 ] CP11  [  2,  0,  1 ] CP15  [  1, -1,  1 ] CP12  [  1,  1,  1 ] CP11  [  0,  0,  1 ] CP02  [  2,  0,  1 ] CP15</w:t>
       </w:r>
     </w:p>
     <w:p>
@@ -625,7 +625,7 @@
           <w:sz w:val="15"/>
           <w:szCs w:val="15"/>
         </w:rPr>
-        <w:t>, -2, -1 ] = 5   [  1, -1, -1 ] = 3   [ -1, -1, -1 ] = 3   [  0,  0, -1 ] = 1   [ -1, -1, -1 ] = 3   [  1, -1, -1 ] = 3   [  0,  0, -1 ] = 1   [  0, -2, -1 ] = 5</w:t>
+        <w:t>, -2, -1 ] CN21  [  1, -1, -1 ] CP09  [ -1, -1, -1 ] CN11  [  0,  0, -1 ] CN02  [ -1, -1, -1 ] CN11  [  1, -1, -1 ] CP09  [  0,  0, -1 ] CN02  [  0, -2, -1 ] CN21</w:t>
       </w:r>
     </w:p>
     <w:p>
@@ -681,7 +681,7 @@
           <w:sz w:val="15"/>
           <w:szCs w:val="15"/>
         </w:rPr>
-        <w:t>,  0,  0 ] = 1   [  1,  1,  1 ] = 3   [  1,  0,  2 ] = 5   [  1, -1,  1 ] = 3   [  1,  0,  2 ] = 5   [  1, -1,  1 ] = 3   [  1,  0,  0 ] = 1   [  1,  1,  1 ] = 3</w:t>
+        <w:t>,  0,  0 ] CP00  [  1,  1,  1 ] CP11  [  1,  0,  2 ] CP19  [  1, -1,  1 ] CP12  [  1,  0,  2 ] CP19  [  1, -1,  1 ] CP12  [  1,  0,  0 ] CP00  [  1,  1,  1 ] CP11</w:t>
       </w:r>
     </w:p>
     <w:p>
@@ -717,7 +717,7 @@
           <w:sz w:val="15"/>
           <w:szCs w:val="15"/>
         </w:rPr>
-        <w:t>,  0 ] = 5   [ -1,  1,  1 ] = 3   [ -1,  0,  0 ] = 1   [ -1,  1, -1 ] = 3   [ -1,  2,  0 ] = 5   [ -1,  1,  1 ] = 3   [ -1,  0,  0 ] = 1   [ -1,  1, -1 ] = 3</w:t>
+        <w:t>,  0 ] CN18  [ -1,  1,  1 ] CN09  [ -1,  0,  0 ] CN00  [ -1,  1, -1 ] CN12  [ -1,  2,  0 ] CN18  [ -1,  1,  1 ] CN09  [ -1,  0,  0 ] CN00  [ -1,  1, -1 ] CN12</w:t>
       </w:r>
     </w:p>
     <w:p>
@@ -745,7 +745,7 @@
           <w:sz w:val="15"/>
           <w:szCs w:val="15"/>
         </w:rPr>
-        <w:t>,  1,  0 ] = 1   [  0,  1, -2 ] = 5   [  1,  1, -1 ] = 3   [ -1,  1, -1 ] = 3   [  0,  1, -2 ] = 5   [ -1,  1, -1 ] = 3   [  1,  1, -1 ] = 3   [  0,  1,  0 ] = 1</w:t>
+        <w:t>,  1,  0 ] CP01  [  0,  1, -2 ] CP23  [  1,  1, -1 ] CP10  [ -1,  1, -1 ] CN12  [  0,  1, -2 ] CP23  [ -1,  1, -1 ] CN12  [  1,  1, -1 ] CP10  [  0,  1,  0 ] CP01</w:t>
       </w:r>
     </w:p>
     <w:p>
@@ -773,950 +773,942 @@
           <w:sz w:val="15"/>
           <w:szCs w:val="15"/>
         </w:rPr>
-        <w:t xml:space="preserve">, -1,  0 ] = 5   [  0, -1,  0 ] = 1   [  1, -1, -1 ] = 3   [  1, </w:t>
+        <w:t>, -1,  0 ] CP13  [  0, -1,  0 ] CN01  [  1, -1, -1 ] CP09  [  1, -1,  1 ] CP12  [  2, -1,  0 ] CP13  [  1, -1, -1 ] CP09  [  1, -1,  1 ] CP12  [  0, -1,  0 ] CN01</w:t>
+      </w:r>
+    </w:p>
+    <w:p>
+      <w:pPr>
+        <w:pStyle w:val="PlainText"/>
+        <w:rPr>
+          <w:rFonts w:ascii="Courier New" w:hAnsi="Courier New" w:cs="Courier New"/>
+          <w:sz w:val="15"/>
+          <w:szCs w:val="15"/>
+        </w:rPr>
+      </w:pPr>
+      <w:r>
+        <w:rPr>
+          <w:rFonts w:ascii="Courier New" w:hAnsi="Courier New" w:cs="Courier New"/>
+          <w:sz w:val="15"/>
+          <w:szCs w:val="15"/>
+        </w:rPr>
+        <w:t>[ -1, -</w:t>
+      </w:r>
+      <w:proofErr w:type="gramStart"/>
+      <w:r>
+        <w:rPr>
+          <w:rFonts w:ascii="Courier New" w:hAnsi="Courier New" w:cs="Courier New"/>
+          <w:sz w:val="15"/>
+          <w:szCs w:val="15"/>
+        </w:rPr>
+        <w:t>1,  1</w:t>
+      </w:r>
+      <w:proofErr w:type="gramEnd"/>
+      <w:r>
+        <w:rPr>
+          <w:rFonts w:ascii="Courier New" w:hAnsi="Courier New" w:cs="Courier New"/>
+          <w:sz w:val="15"/>
+          <w:szCs w:val="15"/>
+        </w:rPr>
+        <w:t xml:space="preserve"> ] CN10  [  0, -2,  1 ] CN22  [  0,  0,  1 ] CP02  [  1, -1,  1 ] CP12  [  0, -2,  1 ] CN22  [  0,  0,  1 ] CP02  [ -1, -1,  1 ] CN10  [  1, -1,  1 ] CP12</w:t>
+      </w:r>
+    </w:p>
+    <w:p>
+      <w:pPr>
+        <w:pStyle w:val="PlainText"/>
+        <w:rPr>
+          <w:rFonts w:ascii="Courier New" w:hAnsi="Courier New" w:cs="Courier New"/>
+          <w:sz w:val="15"/>
+          <w:szCs w:val="15"/>
+        </w:rPr>
+      </w:pPr>
+      <w:r>
+        <w:rPr>
+          <w:rFonts w:ascii="Courier New" w:hAnsi="Courier New" w:cs="Courier New"/>
+          <w:sz w:val="15"/>
+          <w:szCs w:val="15"/>
+        </w:rPr>
+        <w:t>[ -1, -1, -</w:t>
+      </w:r>
+      <w:proofErr w:type="gramStart"/>
+      <w:r>
+        <w:rPr>
+          <w:rFonts w:ascii="Courier New" w:hAnsi="Courier New" w:cs="Courier New"/>
+          <w:sz w:val="15"/>
+          <w:szCs w:val="15"/>
+        </w:rPr>
+        <w:t>1 ]</w:t>
+      </w:r>
+      <w:proofErr w:type="gramEnd"/>
+      <w:r>
+        <w:rPr>
+          <w:rFonts w:ascii="Courier New" w:hAnsi="Courier New" w:cs="Courier New"/>
+          <w:sz w:val="15"/>
+          <w:szCs w:val="15"/>
+        </w:rPr>
+        <w:t xml:space="preserve"> CN11  [  0,  0, -1 ] CN02  [ -2,  0, -1 ] CN15  [ -1,  1, -1 ] CN12  [ -2,  0, -1 ] CN15  [  0,  0, -1 ] CN02  [ -1,  1, -1 ] CN12  [ -1, -1, -1 ] CN11</w:t>
+      </w:r>
+    </w:p>
+    <w:p>
+      <w:pPr>
+        <w:pStyle w:val="PlainText"/>
+        <w:rPr>
+          <w:rFonts w:ascii="Courier New" w:hAnsi="Courier New" w:cs="Courier New"/>
+          <w:sz w:val="15"/>
+          <w:szCs w:val="15"/>
+        </w:rPr>
+      </w:pPr>
+    </w:p>
+    <w:p>
+      <w:pPr>
+        <w:pStyle w:val="PlainText"/>
+        <w:rPr>
+          <w:rFonts w:ascii="Courier New" w:hAnsi="Courier New" w:cs="Courier New"/>
+          <w:sz w:val="15"/>
+          <w:szCs w:val="15"/>
+        </w:rPr>
+      </w:pPr>
+      <w:r>
+        <w:rPr>
+          <w:rFonts w:ascii="Courier New" w:hAnsi="Courier New" w:cs="Courier New"/>
+          <w:sz w:val="15"/>
+          <w:szCs w:val="15"/>
+        </w:rPr>
+        <w:t>4, 0 G13             4, 1 G13             4, 2 G13             4, 3 A5              4, 4 A3              4, 5 X135            4, 6 X135            4, 7 X135</w:t>
+      </w:r>
+    </w:p>
+    <w:p>
+      <w:pPr>
+        <w:pStyle w:val="PlainText"/>
+        <w:rPr>
+          <w:rFonts w:ascii="Courier New" w:hAnsi="Courier New" w:cs="Courier New"/>
+          <w:sz w:val="15"/>
+          <w:szCs w:val="15"/>
+        </w:rPr>
+      </w:pPr>
+      <w:proofErr w:type="gramStart"/>
+      <w:r>
+        <w:rPr>
+          <w:rFonts w:ascii="Courier New" w:hAnsi="Courier New" w:cs="Courier New"/>
+          <w:sz w:val="15"/>
+          <w:szCs w:val="15"/>
+        </w:rPr>
+        <w:t>[  1</w:t>
+      </w:r>
+      <w:proofErr w:type="gramEnd"/>
+      <w:r>
+        <w:rPr>
+          <w:rFonts w:ascii="Courier New" w:hAnsi="Courier New" w:cs="Courier New"/>
+          <w:sz w:val="15"/>
+          <w:szCs w:val="15"/>
+        </w:rPr>
+        <w:t>, -1, -1 ] CP09  [  1,  0,  0 ] CP00  [  1, -1,  1 ] CP12  [  1, -2,  0 ] CP18  [  1, -1,  1 ] CP12  [  1, -2,  0 ] CP18  [  1, -1, -1 ] CP09  [  1,  0,  0 ] CP00</w:t>
+      </w:r>
+    </w:p>
+    <w:p>
+      <w:pPr>
+        <w:pStyle w:val="PlainText"/>
+        <w:rPr>
+          <w:rFonts w:ascii="Courier New" w:hAnsi="Courier New" w:cs="Courier New"/>
+          <w:sz w:val="15"/>
+          <w:szCs w:val="15"/>
+        </w:rPr>
+      </w:pPr>
+      <w:r>
+        <w:rPr>
+          <w:rFonts w:ascii="Courier New" w:hAnsi="Courier New" w:cs="Courier New"/>
+          <w:sz w:val="15"/>
+          <w:szCs w:val="15"/>
+        </w:rPr>
+        <w:t>[ -</w:t>
+      </w:r>
+      <w:proofErr w:type="gramStart"/>
+      <w:r>
+        <w:rPr>
+          <w:rFonts w:ascii="Courier New" w:hAnsi="Courier New" w:cs="Courier New"/>
+          <w:sz w:val="15"/>
+          <w:szCs w:val="15"/>
+        </w:rPr>
+        <w:t>1,  1</w:t>
+      </w:r>
+      <w:proofErr w:type="gramEnd"/>
+      <w:r>
+        <w:rPr>
+          <w:rFonts w:ascii="Courier New" w:hAnsi="Courier New" w:cs="Courier New"/>
+          <w:sz w:val="15"/>
+          <w:szCs w:val="15"/>
+        </w:rPr>
+        <w:t>, -1 ] CN12  [ -1,  0,  0 ] CN00  [ -1, -1, -1 ] CN11  [ -1,  0, -2 ] CN19  [ -1,  1, -1 ] CN12  [ -1,  0,  0 ] CN00  [ -1, -1, -1 ] CN11  [ -1,  0, -2 ] CN19</w:t>
+      </w:r>
+    </w:p>
+    <w:p>
+      <w:pPr>
+        <w:pStyle w:val="PlainText"/>
+        <w:rPr>
+          <w:rFonts w:ascii="Courier New" w:hAnsi="Courier New" w:cs="Courier New"/>
+          <w:sz w:val="15"/>
+          <w:szCs w:val="15"/>
+        </w:rPr>
+      </w:pPr>
+      <w:r>
+        <w:rPr>
+          <w:rFonts w:ascii="Courier New" w:hAnsi="Courier New" w:cs="Courier New"/>
+          <w:sz w:val="15"/>
+          <w:szCs w:val="15"/>
+        </w:rPr>
+        <w:t>[ -</w:t>
+      </w:r>
+      <w:proofErr w:type="gramStart"/>
+      <w:r>
+        <w:rPr>
+          <w:rFonts w:ascii="Courier New" w:hAnsi="Courier New" w:cs="Courier New"/>
+          <w:sz w:val="15"/>
+          <w:szCs w:val="15"/>
+        </w:rPr>
+        <w:t>1,  1</w:t>
+      </w:r>
+      <w:proofErr w:type="gramEnd"/>
+      <w:r>
+        <w:rPr>
+          <w:rFonts w:ascii="Courier New" w:hAnsi="Courier New" w:cs="Courier New"/>
+          <w:sz w:val="15"/>
+          <w:szCs w:val="15"/>
+        </w:rPr>
+        <w:t>,  1 ] CN09  [ -1,  1, -1 ] CN12  [  0,  1,  0 ] CP01  [ -2,  1,  0 ] CN13  [ -1,  1, -1 ] CN12  [ -2,  1,  0 ] CN13  [  0,  1,  0 ] CP01  [ -1,  1,  1 ] CN09</w:t>
+      </w:r>
+    </w:p>
+    <w:p>
+      <w:pPr>
+        <w:pStyle w:val="PlainText"/>
+        <w:rPr>
+          <w:rFonts w:ascii="Courier New" w:hAnsi="Courier New" w:cs="Courier New"/>
+          <w:sz w:val="15"/>
+          <w:szCs w:val="15"/>
+        </w:rPr>
+      </w:pPr>
+      <w:proofErr w:type="gramStart"/>
+      <w:r>
+        <w:rPr>
+          <w:rFonts w:ascii="Courier New" w:hAnsi="Courier New" w:cs="Courier New"/>
+          <w:sz w:val="15"/>
+          <w:szCs w:val="15"/>
+        </w:rPr>
+        <w:t>[  1</w:t>
+      </w:r>
+      <w:proofErr w:type="gramEnd"/>
+      <w:r>
+        <w:rPr>
+          <w:rFonts w:ascii="Courier New" w:hAnsi="Courier New" w:cs="Courier New"/>
+          <w:sz w:val="15"/>
+          <w:szCs w:val="15"/>
+        </w:rPr>
+        <w:t>, -1,  1 ] CP12  [ -1, -1,  1 ] CN10  [  0, -1,  0 ] CN01  [  0, -1,  2 ] CN23  [  1, -1,  1 ] CP12  [  0, -1,  0 ] CN01  [  0, -1,  2 ] CN23  [ -1, -1,  1 ] CN10</w:t>
+      </w:r>
+    </w:p>
+    <w:p>
+      <w:pPr>
+        <w:pStyle w:val="PlainText"/>
+        <w:rPr>
+          <w:rFonts w:ascii="Courier New" w:hAnsi="Courier New" w:cs="Courier New"/>
+          <w:sz w:val="15"/>
+          <w:szCs w:val="15"/>
+        </w:rPr>
+      </w:pPr>
+      <w:proofErr w:type="gramStart"/>
+      <w:r>
+        <w:rPr>
+          <w:rFonts w:ascii="Courier New" w:hAnsi="Courier New" w:cs="Courier New"/>
+          <w:sz w:val="15"/>
+          <w:szCs w:val="15"/>
+        </w:rPr>
+        <w:t>[  0</w:t>
+      </w:r>
+      <w:proofErr w:type="gramEnd"/>
+      <w:r>
+        <w:rPr>
+          <w:rFonts w:ascii="Courier New" w:hAnsi="Courier New" w:cs="Courier New"/>
+          <w:sz w:val="15"/>
+          <w:szCs w:val="15"/>
+        </w:rPr>
+        <w:t>,  0,  1 ] CP02  [  1, -1,  1 ] CP12  [  1,  1,  1 ] CP11  [  2,  0,  1 ] CP15  [  1, -1,  1 ] CP12  [  1,  1,  1 ] CP11  [  0,  0,  1 ] CP02  [  2,  0,  1 ] CP15</w:t>
+      </w:r>
+    </w:p>
+    <w:p>
+      <w:pPr>
+        <w:pStyle w:val="PlainText"/>
+        <w:rPr>
+          <w:rFonts w:ascii="Courier New" w:hAnsi="Courier New" w:cs="Courier New"/>
+          <w:sz w:val="15"/>
+          <w:szCs w:val="15"/>
+        </w:rPr>
+      </w:pPr>
+      <w:proofErr w:type="gramStart"/>
+      <w:r>
+        <w:rPr>
+          <w:rFonts w:ascii="Courier New" w:hAnsi="Courier New" w:cs="Courier New"/>
+          <w:sz w:val="15"/>
+          <w:szCs w:val="15"/>
+        </w:rPr>
+        <w:t>[  0</w:t>
+      </w:r>
+      <w:proofErr w:type="gramEnd"/>
+      <w:r>
+        <w:rPr>
+          <w:rFonts w:ascii="Courier New" w:hAnsi="Courier New" w:cs="Courier New"/>
+          <w:sz w:val="15"/>
+          <w:szCs w:val="15"/>
+        </w:rPr>
+        <w:t>,  0, -1 ] CN02  [  1,  1, -1 ] CP10  [ -1,  1, -1 ] CN12  [  0,  2, -1 ] CP22  [ -1,  1, -1 ] CN12  [  1,  1, -1 ] CP10  [  0,  2, -1 ] CP22  [  0,  0, -1 ] CN02</w:t>
+      </w:r>
+    </w:p>
+    <w:p>
+      <w:pPr>
+        <w:pStyle w:val="PlainText"/>
+        <w:rPr>
+          <w:rFonts w:ascii="Courier New" w:hAnsi="Courier New" w:cs="Courier New"/>
+          <w:sz w:val="15"/>
+          <w:szCs w:val="15"/>
+        </w:rPr>
+      </w:pPr>
+    </w:p>
+    <w:p>
+      <w:pPr>
+        <w:pStyle w:val="PlainText"/>
+        <w:rPr>
+          <w:rFonts w:ascii="Courier New" w:hAnsi="Courier New" w:cs="Courier New"/>
+          <w:sz w:val="15"/>
+          <w:szCs w:val="15"/>
+        </w:rPr>
+      </w:pPr>
+      <w:r>
+        <w:rPr>
+          <w:rFonts w:ascii="Courier New" w:hAnsi="Courier New" w:cs="Courier New"/>
+          <w:sz w:val="15"/>
+          <w:szCs w:val="15"/>
+        </w:rPr>
+        <w:t>5, 0 A5              5, 1 G13             5, 2 G13             5, 3 G13             5, 4 X135            5, 5 A3              5, 6 X135            5, 7 X135</w:t>
+      </w:r>
+    </w:p>
+    <w:p>
+      <w:pPr>
+        <w:pStyle w:val="PlainText"/>
+        <w:rPr>
+          <w:rFonts w:ascii="Courier New" w:hAnsi="Courier New" w:cs="Courier New"/>
+          <w:sz w:val="15"/>
+          <w:szCs w:val="15"/>
+        </w:rPr>
+      </w:pPr>
+      <w:proofErr w:type="gramStart"/>
+      <w:r>
+        <w:rPr>
+          <w:rFonts w:ascii="Courier New" w:hAnsi="Courier New" w:cs="Courier New"/>
+          <w:sz w:val="15"/>
+          <w:szCs w:val="15"/>
+        </w:rPr>
+        <w:t>[  1</w:t>
+      </w:r>
+      <w:proofErr w:type="gramEnd"/>
+      <w:r>
+        <w:rPr>
+          <w:rFonts w:ascii="Courier New" w:hAnsi="Courier New" w:cs="Courier New"/>
+          <w:sz w:val="15"/>
+          <w:szCs w:val="15"/>
+        </w:rPr>
+        <w:t>,  0, -2 ] CP20  [  1,  1, -1 ] CP10  [  1,  0,  0 ] CP00  [  1, -1, -1 ] CP09  [  1,  0,  0 ] CP00  [  1, -1, -1 ] CP09  [  1,  0, -2 ] CP20  [  1,  1, -1 ] CP10</w:t>
+      </w:r>
+    </w:p>
+    <w:p>
+      <w:pPr>
+        <w:pStyle w:val="PlainText"/>
+        <w:rPr>
+          <w:rFonts w:ascii="Courier New" w:hAnsi="Courier New" w:cs="Courier New"/>
+          <w:sz w:val="15"/>
+          <w:szCs w:val="15"/>
+        </w:rPr>
+      </w:pPr>
+      <w:r>
+        <w:rPr>
+          <w:rFonts w:ascii="Courier New" w:hAnsi="Courier New" w:cs="Courier New"/>
+          <w:sz w:val="15"/>
+          <w:szCs w:val="15"/>
+        </w:rPr>
+        <w:t>[ -</w:t>
+      </w:r>
+      <w:proofErr w:type="gramStart"/>
+      <w:r>
+        <w:rPr>
+          <w:rFonts w:ascii="Courier New" w:hAnsi="Courier New" w:cs="Courier New"/>
+          <w:sz w:val="15"/>
+          <w:szCs w:val="15"/>
+        </w:rPr>
+        <w:t>1,  2</w:t>
+      </w:r>
+      <w:proofErr w:type="gramEnd"/>
+      <w:r>
+        <w:rPr>
+          <w:rFonts w:ascii="Courier New" w:hAnsi="Courier New" w:cs="Courier New"/>
+          <w:sz w:val="15"/>
+          <w:szCs w:val="15"/>
+        </w:rPr>
+        <w:t>,  0 ] CN18  [ -1,  1,  1 ] CN09  [ -1,  0,  0 ] CN00  [ -1,  1, -1 ] CN12  [ -1,  2,  0 ] CN18  [ -1,  1,  1 ] CN09  [ -1,  0,  0 ] CN00  [ -1,  1, -1 ] CN12</w:t>
+      </w:r>
+    </w:p>
+    <w:p>
+      <w:pPr>
+        <w:pStyle w:val="PlainText"/>
+        <w:rPr>
+          <w:rFonts w:ascii="Courier New" w:hAnsi="Courier New" w:cs="Courier New"/>
+          <w:sz w:val="15"/>
+          <w:szCs w:val="15"/>
+        </w:rPr>
+      </w:pPr>
+      <w:proofErr w:type="gramStart"/>
+      <w:r>
+        <w:rPr>
+          <w:rFonts w:ascii="Courier New" w:hAnsi="Courier New" w:cs="Courier New"/>
+          <w:sz w:val="15"/>
+          <w:szCs w:val="15"/>
+        </w:rPr>
+        <w:t>[  0</w:t>
+      </w:r>
+      <w:proofErr w:type="gramEnd"/>
+      <w:r>
+        <w:rPr>
+          <w:rFonts w:ascii="Courier New" w:hAnsi="Courier New" w:cs="Courier New"/>
+          <w:sz w:val="15"/>
+          <w:szCs w:val="15"/>
+        </w:rPr>
+        <w:t>,  1,  2 ] CP24  [  0,  1,  0 ] CP01  [  1,  1,  1 ] CP11  [ -1,  1,  1 ] CN09  [  0,  1,  0 ] CP01  [ -1,  1,  1 ] CN09  [  1,  1,  1 ] CP11  [  0,  1,  2 ] CP24</w:t>
+      </w:r>
+    </w:p>
+    <w:p>
+      <w:pPr>
+        <w:pStyle w:val="PlainText"/>
+        <w:rPr>
+          <w:rFonts w:ascii="Courier New" w:hAnsi="Courier New" w:cs="Courier New"/>
+          <w:sz w:val="15"/>
+          <w:szCs w:val="15"/>
+        </w:rPr>
+      </w:pPr>
+      <w:proofErr w:type="gramStart"/>
+      <w:r>
+        <w:rPr>
+          <w:rFonts w:ascii="Courier New" w:hAnsi="Courier New" w:cs="Courier New"/>
+          <w:sz w:val="15"/>
+          <w:szCs w:val="15"/>
+        </w:rPr>
+        <w:t>[  2</w:t>
+      </w:r>
+      <w:proofErr w:type="gramEnd"/>
+      <w:r>
+        <w:rPr>
+          <w:rFonts w:ascii="Courier New" w:hAnsi="Courier New" w:cs="Courier New"/>
+          <w:sz w:val="15"/>
+          <w:szCs w:val="15"/>
+        </w:rPr>
+        <w:t>, -1,  0 ] CP13  [  0, -1,  0 ] CN01  [  1, -1, -1 ] CP09  [  1, -1,  1 ] CP12  [  2, -1,  0 ] CP13  [  1, -1, -1 ] CP09  [  1, -1,  1 ] CP12  [  0, -1,  0 ] CN01</w:t>
+      </w:r>
+    </w:p>
+    <w:p>
+      <w:pPr>
+        <w:pStyle w:val="PlainText"/>
+        <w:rPr>
+          <w:rFonts w:ascii="Courier New" w:hAnsi="Courier New" w:cs="Courier New"/>
+          <w:sz w:val="15"/>
+          <w:szCs w:val="15"/>
+        </w:rPr>
+      </w:pPr>
+      <w:r>
+        <w:rPr>
+          <w:rFonts w:ascii="Courier New" w:hAnsi="Courier New" w:cs="Courier New"/>
+          <w:sz w:val="15"/>
+          <w:szCs w:val="15"/>
+        </w:rPr>
+        <w:t>[ -</w:t>
+      </w:r>
+      <w:proofErr w:type="gramStart"/>
+      <w:r>
+        <w:rPr>
+          <w:rFonts w:ascii="Courier New" w:hAnsi="Courier New" w:cs="Courier New"/>
+          <w:sz w:val="15"/>
+          <w:szCs w:val="15"/>
+        </w:rPr>
+        <w:t>2,  0</w:t>
+      </w:r>
+      <w:proofErr w:type="gramEnd"/>
+      <w:r>
+        <w:rPr>
+          <w:rFonts w:ascii="Courier New" w:hAnsi="Courier New" w:cs="Courier New"/>
+          <w:sz w:val="15"/>
+          <w:szCs w:val="15"/>
+        </w:rPr>
+        <w:t>,  1 ] CN16  [ -1, -1,  1 ] CN10  [ -1,  1,  1 ] CN09  [  0,  0,  1 ] CP02  [ -1, -1,  1 ] CN10  [ -1,  1,  1 ] CN09  [ -2,  0,  1 ] CN16  [  0,  0,  1 ] CP02</w:t>
+      </w:r>
+    </w:p>
+    <w:p>
+      <w:pPr>
+        <w:pStyle w:val="PlainText"/>
+        <w:rPr>
+          <w:rFonts w:ascii="Courier New" w:hAnsi="Courier New" w:cs="Courier New"/>
+          <w:sz w:val="15"/>
+          <w:szCs w:val="15"/>
+        </w:rPr>
+      </w:pPr>
+      <w:proofErr w:type="gramStart"/>
+      <w:r>
+        <w:rPr>
+          <w:rFonts w:ascii="Courier New" w:hAnsi="Courier New" w:cs="Courier New"/>
+          <w:sz w:val="15"/>
+          <w:szCs w:val="15"/>
+        </w:rPr>
+        <w:t>[  0</w:t>
+      </w:r>
+      <w:proofErr w:type="gramEnd"/>
+      <w:r>
+        <w:rPr>
+          <w:rFonts w:ascii="Courier New" w:hAnsi="Courier New" w:cs="Courier New"/>
+          <w:sz w:val="15"/>
+          <w:szCs w:val="15"/>
+        </w:rPr>
+        <w:t>, -2, -1 ] CN21  [  1, -1, -1 ] CP09  [ -1, -1, -1 ] CN11  [  0,  0, -1 ] CN02  [ -1, -1, -1 ] CN11  [  1, -1, -1 ] CP09  [  0,  0, -1 ] CN02  [  0, -2, -1 ] CN21</w:t>
+      </w:r>
+    </w:p>
+    <w:p>
+      <w:pPr>
+        <w:pStyle w:val="PlainText"/>
+        <w:rPr>
+          <w:rFonts w:ascii="Courier New" w:hAnsi="Courier New" w:cs="Courier New"/>
+          <w:sz w:val="15"/>
+          <w:szCs w:val="15"/>
+        </w:rPr>
+      </w:pPr>
+    </w:p>
+    <w:p>
+      <w:pPr>
+        <w:pStyle w:val="PlainText"/>
+        <w:rPr>
+          <w:rFonts w:ascii="Courier New" w:hAnsi="Courier New" w:cs="Courier New"/>
+          <w:sz w:val="15"/>
+          <w:szCs w:val="15"/>
+        </w:rPr>
+      </w:pPr>
+      <w:r>
+        <w:rPr>
+          <w:rFonts w:ascii="Courier New" w:hAnsi="Courier New" w:cs="Courier New"/>
+          <w:sz w:val="15"/>
+          <w:szCs w:val="15"/>
+        </w:rPr>
+        <w:t>6, 0 G13             6, 1 A5              6, 2 G13             6, 3 G13             6, 4 X135            6, 5 X135            6, 6 A3              6, 7 X135</w:t>
+      </w:r>
+    </w:p>
+    <w:p>
+      <w:pPr>
+        <w:pStyle w:val="PlainText"/>
+        <w:rPr>
+          <w:rFonts w:ascii="Courier New" w:hAnsi="Courier New" w:cs="Courier New"/>
+          <w:sz w:val="15"/>
+          <w:szCs w:val="15"/>
+        </w:rPr>
+      </w:pPr>
+      <w:proofErr w:type="gramStart"/>
+      <w:r>
+        <w:rPr>
+          <w:rFonts w:ascii="Courier New" w:hAnsi="Courier New" w:cs="Courier New"/>
+          <w:sz w:val="15"/>
+          <w:szCs w:val="15"/>
+        </w:rPr>
+        <w:t>[  1</w:t>
+      </w:r>
+      <w:proofErr w:type="gramEnd"/>
+      <w:r>
+        <w:rPr>
+          <w:rFonts w:ascii="Courier New" w:hAnsi="Courier New" w:cs="Courier New"/>
+          <w:sz w:val="15"/>
+          <w:szCs w:val="15"/>
+        </w:rPr>
+        <w:t>,  1, -1 ] CP10  [  1,  2,  0 ] CP17  [  1,  1,  1 ] CP11  [  1,  0,  0 ] CP00  [  1,  1,  1 ] CP11  [  1,  0,  0 ] CP00  [  1,  1, -1 ] CP10  [  1,  2,  0 ] CP17</w:t>
+      </w:r>
+    </w:p>
+    <w:p>
+      <w:pPr>
+        <w:pStyle w:val="PlainText"/>
+        <w:rPr>
+          <w:rFonts w:ascii="Courier New" w:hAnsi="Courier New" w:cs="Courier New"/>
+          <w:sz w:val="15"/>
+          <w:szCs w:val="15"/>
+        </w:rPr>
+      </w:pPr>
+      <w:r>
+        <w:rPr>
+          <w:rFonts w:ascii="Courier New" w:hAnsi="Courier New" w:cs="Courier New"/>
+          <w:sz w:val="15"/>
+          <w:szCs w:val="15"/>
+        </w:rPr>
+        <w:t>[ -</w:t>
+      </w:r>
+      <w:proofErr w:type="gramStart"/>
+      <w:r>
+        <w:rPr>
+          <w:rFonts w:ascii="Courier New" w:hAnsi="Courier New" w:cs="Courier New"/>
+          <w:sz w:val="15"/>
+          <w:szCs w:val="15"/>
+        </w:rPr>
+        <w:t>1,  1</w:t>
+      </w:r>
+      <w:proofErr w:type="gramEnd"/>
+      <w:r>
+        <w:rPr>
+          <w:rFonts w:ascii="Courier New" w:hAnsi="Courier New" w:cs="Courier New"/>
+          <w:sz w:val="15"/>
+          <w:szCs w:val="15"/>
+        </w:rPr>
+        <w:t>,  1 ] CN09  [ -1,  0,  2 ] CN20  [ -1, -1,  1 ] CN10  [ -1,  0,  0 ] CN00  [ -1,  1,  1 ] CN09  [ -1,  0,  2 ] CN20  [ -1, -1,  1 ] CN10  [ -1,  0,  0 ] CN00</w:t>
+      </w:r>
+    </w:p>
+    <w:p>
+      <w:pPr>
+        <w:pStyle w:val="PlainText"/>
+        <w:rPr>
+          <w:rFonts w:ascii="Courier New" w:hAnsi="Courier New" w:cs="Courier New"/>
+          <w:sz w:val="15"/>
+          <w:szCs w:val="15"/>
+        </w:rPr>
+      </w:pPr>
+      <w:proofErr w:type="gramStart"/>
+      <w:r>
+        <w:rPr>
+          <w:rFonts w:ascii="Courier New" w:hAnsi="Courier New" w:cs="Courier New"/>
+          <w:sz w:val="15"/>
+          <w:szCs w:val="15"/>
+        </w:rPr>
+        <w:t>[  0</w:t>
+      </w:r>
+      <w:proofErr w:type="gramEnd"/>
+      <w:r>
+        <w:rPr>
+          <w:rFonts w:ascii="Courier New" w:hAnsi="Courier New" w:cs="Courier New"/>
+          <w:sz w:val="15"/>
+          <w:szCs w:val="15"/>
+        </w:rPr>
+        <w:t>,  1,  0 ] CP01  [  0,  1, -2 ] CP23  [  1,  1, -1 ] CP10  [ -1,  1, -1 ] CN12  [  0,  1, -2 ] CP23  [ -1,  1, -1 ] CN12  [  1,  1, -1 ] CP10  [  0,  1,  0 ] CP01</w:t>
+      </w:r>
+    </w:p>
+    <w:p>
+      <w:pPr>
+        <w:pStyle w:val="PlainText"/>
+        <w:rPr>
+          <w:rFonts w:ascii="Courier New" w:hAnsi="Courier New" w:cs="Courier New"/>
+          <w:sz w:val="15"/>
+          <w:szCs w:val="15"/>
+        </w:rPr>
+      </w:pPr>
+      <w:proofErr w:type="gramStart"/>
+      <w:r>
+        <w:rPr>
+          <w:rFonts w:ascii="Courier New" w:hAnsi="Courier New" w:cs="Courier New"/>
+          <w:sz w:val="15"/>
+          <w:szCs w:val="15"/>
+        </w:rPr>
+        <w:t>[  0</w:t>
+      </w:r>
+      <w:proofErr w:type="gramEnd"/>
+      <w:r>
+        <w:rPr>
+          <w:rFonts w:ascii="Courier New" w:hAnsi="Courier New" w:cs="Courier New"/>
+          <w:sz w:val="15"/>
+          <w:szCs w:val="15"/>
+        </w:rPr>
+        <w:t>, -1,  0 ] CN01  [ -2, -1,  0 ] CN14  [ -1, -1, -1 ] CN11  [ -1, -1,  1 ] CN10  [  0, -1,  0 ] CN01  [ -1, -1, -1 ] CN11  [ -1, -1,  1 ] CN10  [ -2, -1,  0 ] CN14</w:t>
+      </w:r>
+    </w:p>
+    <w:p>
+      <w:pPr>
+        <w:pStyle w:val="PlainText"/>
+        <w:rPr>
+          <w:rFonts w:ascii="Courier New" w:hAnsi="Courier New" w:cs="Courier New"/>
+          <w:sz w:val="15"/>
+          <w:szCs w:val="15"/>
+        </w:rPr>
+      </w:pPr>
+      <w:r>
+        <w:rPr>
+          <w:rFonts w:ascii="Courier New" w:hAnsi="Courier New" w:cs="Courier New"/>
+          <w:sz w:val="15"/>
+          <w:szCs w:val="15"/>
+        </w:rPr>
+        <w:t>[ -1, -</w:t>
+      </w:r>
+      <w:proofErr w:type="gramStart"/>
+      <w:r>
+        <w:rPr>
+          <w:rFonts w:ascii="Courier New" w:hAnsi="Courier New" w:cs="Courier New"/>
+          <w:sz w:val="15"/>
+          <w:szCs w:val="15"/>
+        </w:rPr>
+        <w:t>1,  1</w:t>
+      </w:r>
+      <w:proofErr w:type="gramEnd"/>
+      <w:r>
+        <w:rPr>
+          <w:rFonts w:ascii="Courier New" w:hAnsi="Courier New" w:cs="Courier New"/>
+          <w:sz w:val="15"/>
+          <w:szCs w:val="15"/>
+        </w:rPr>
+        <w:t xml:space="preserve"> ] CN10  [  0, -2,  1 ] CN22  [  0,  0,  1 ] CP02  [  1, -1,  1 ] CP12  [  0, -2,  1 ] CN22  [  0,  0,  1 ] CP02  [ -1, -1,  1 ] CN10  [  1, -1,  1 ] CP12</w:t>
+      </w:r>
+    </w:p>
+    <w:p>
+      <w:pPr>
+        <w:pStyle w:val="PlainText"/>
+        <w:rPr>
+          <w:rFonts w:ascii="Courier New" w:hAnsi="Courier New" w:cs="Courier New"/>
+          <w:sz w:val="15"/>
+          <w:szCs w:val="15"/>
+        </w:rPr>
+      </w:pPr>
+      <w:proofErr w:type="gramStart"/>
+      <w:r>
+        <w:rPr>
+          <w:rFonts w:ascii="Courier New" w:hAnsi="Courier New" w:cs="Courier New"/>
+          <w:sz w:val="15"/>
+          <w:szCs w:val="15"/>
+        </w:rPr>
+        <w:t>[  1</w:t>
+      </w:r>
+      <w:proofErr w:type="gramEnd"/>
+      <w:r>
+        <w:rPr>
+          <w:rFonts w:ascii="Courier New" w:hAnsi="Courier New" w:cs="Courier New"/>
+          <w:sz w:val="15"/>
+          <w:szCs w:val="15"/>
+        </w:rPr>
+        <w:t>, -1, -1 ] CP09  [  2,  0, -1 ] CP16  [  0,  0, -1 ] CN02  [  1,  1, -1 ] CP10  [  0,  0, -1 ] CN02  [  2,  0, -1 ] CP16  [  1,  1, -1 ] CP10  [  1, -1, -1 ] CP09</w:t>
+      </w:r>
+    </w:p>
+    <w:p>
+      <w:pPr>
+        <w:pStyle w:val="PlainText"/>
+        <w:rPr>
+          <w:rFonts w:ascii="Courier New" w:hAnsi="Courier New" w:cs="Courier New"/>
+          <w:sz w:val="15"/>
+          <w:szCs w:val="15"/>
+        </w:rPr>
+      </w:pPr>
+    </w:p>
+    <w:p>
+      <w:pPr>
+        <w:pStyle w:val="PlainText"/>
+        <w:rPr>
+          <w:rFonts w:ascii="Courier New" w:hAnsi="Courier New" w:cs="Courier New"/>
+          <w:sz w:val="15"/>
+          <w:szCs w:val="15"/>
+        </w:rPr>
+      </w:pPr>
+      <w:r>
+        <w:rPr>
+          <w:rFonts w:ascii="Courier New" w:hAnsi="Courier New" w:cs="Courier New"/>
+          <w:sz w:val="15"/>
+          <w:szCs w:val="15"/>
+        </w:rPr>
+        <w:t xml:space="preserve">7, 0 G13             7, 1 G13             7, 2 A5              7, 3 G13             7, 4 X135            7, 5 X135            7, 6 X135            7, 7 A3  </w:t>
+      </w:r>
+    </w:p>
+    <w:p>
+      <w:pPr>
+        <w:pStyle w:val="PlainText"/>
+        <w:rPr>
+          <w:rFonts w:ascii="Courier New" w:hAnsi="Courier New" w:cs="Courier New"/>
+          <w:sz w:val="15"/>
+          <w:szCs w:val="15"/>
+        </w:rPr>
+      </w:pPr>
+      <w:proofErr w:type="gramStart"/>
+      <w:r>
+        <w:rPr>
+          <w:rFonts w:ascii="Courier New" w:hAnsi="Courier New" w:cs="Courier New"/>
+          <w:sz w:val="15"/>
+          <w:szCs w:val="15"/>
+        </w:rPr>
+        <w:t>[  1</w:t>
+      </w:r>
+      <w:proofErr w:type="gramEnd"/>
+      <w:r>
+        <w:rPr>
+          <w:rFonts w:ascii="Courier New" w:hAnsi="Courier New" w:cs="Courier New"/>
+          <w:sz w:val="15"/>
+          <w:szCs w:val="15"/>
+        </w:rPr>
+        <w:t>,  0,  0 ] CP00  [  1,  1,  1 ] CP11  [  1,  0,  2 ] CP19  [  1, -1,  1 ] CP12  [  1,  0,  2 ] CP19  [  1, -1,  1 ] CP12  [  1,  0,  0 ] CP00  [  1,  1,  1 ] CP11</w:t>
+      </w:r>
+    </w:p>
+    <w:p>
+      <w:pPr>
+        <w:pStyle w:val="PlainText"/>
+        <w:rPr>
+          <w:rFonts w:ascii="Courier New" w:hAnsi="Courier New" w:cs="Courier New"/>
+          <w:sz w:val="15"/>
+          <w:szCs w:val="15"/>
+        </w:rPr>
+      </w:pPr>
+      <w:r>
+        <w:rPr>
+          <w:rFonts w:ascii="Courier New" w:hAnsi="Courier New" w:cs="Courier New"/>
+          <w:sz w:val="15"/>
+          <w:szCs w:val="15"/>
+        </w:rPr>
+        <w:t>[ -</w:t>
+      </w:r>
+      <w:proofErr w:type="gramStart"/>
+      <w:r>
+        <w:rPr>
+          <w:rFonts w:ascii="Courier New" w:hAnsi="Courier New" w:cs="Courier New"/>
+          <w:sz w:val="15"/>
+          <w:szCs w:val="15"/>
+        </w:rPr>
+        <w:t>1,  0</w:t>
+      </w:r>
+      <w:proofErr w:type="gramEnd"/>
+      <w:r>
+        <w:rPr>
+          <w:rFonts w:ascii="Courier New" w:hAnsi="Courier New" w:cs="Courier New"/>
+          <w:sz w:val="15"/>
+          <w:szCs w:val="15"/>
+        </w:rPr>
+        <w:t>,  0 ] CN00  [ -1, -1,  1 ] CN10  [ -1, -2,  0 ] CN17  [ -1, -1, -1 ] CN11  [ -1,  0,  0 ] CN00  [ -1, -1,  1 ] CN10  [ -1, -2,  0 ] CN17  [ -1, -1, -1 ] CN11</w:t>
+      </w:r>
+    </w:p>
+    <w:p>
+      <w:pPr>
+        <w:pStyle w:val="PlainText"/>
+        <w:rPr>
+          <w:rFonts w:ascii="Courier New" w:hAnsi="Courier New" w:cs="Courier New"/>
+          <w:sz w:val="15"/>
+          <w:szCs w:val="15"/>
+        </w:rPr>
+      </w:pPr>
+      <w:proofErr w:type="gramStart"/>
+      <w:r>
+        <w:rPr>
+          <w:rFonts w:ascii="Courier New" w:hAnsi="Courier New" w:cs="Courier New"/>
+          <w:sz w:val="15"/>
+          <w:szCs w:val="15"/>
+        </w:rPr>
+        <w:t>[  1</w:t>
+      </w:r>
+      <w:proofErr w:type="gramEnd"/>
+      <w:r>
+        <w:rPr>
+          <w:rFonts w:ascii="Courier New" w:hAnsi="Courier New" w:cs="Courier New"/>
+          <w:sz w:val="15"/>
+          <w:szCs w:val="15"/>
+        </w:rPr>
+        <w:t>,  1,  1 ] CP11  [  1,  1, -1 ] CP10  [  2,  1,  0 ] CP14  [  0,  1,  0 ] CP01  [  1,  1, -1 ] CP10  [  0,  1,  0 ] CP01  [  2,  1,  0 ] CP14  [  1,  1,  1 ] CP11</w:t>
+      </w:r>
+    </w:p>
+    <w:p>
+      <w:pPr>
+        <w:pStyle w:val="PlainText"/>
+        <w:rPr>
+          <w:rFonts w:ascii="Courier New" w:hAnsi="Courier New" w:cs="Courier New"/>
+          <w:sz w:val="15"/>
+          <w:szCs w:val="15"/>
+        </w:rPr>
+      </w:pPr>
+      <w:proofErr w:type="gramStart"/>
+      <w:r>
+        <w:rPr>
+          <w:rFonts w:ascii="Courier New" w:hAnsi="Courier New" w:cs="Courier New"/>
+          <w:sz w:val="15"/>
+          <w:szCs w:val="15"/>
+        </w:rPr>
+        <w:t>[  1</w:t>
+      </w:r>
+      <w:proofErr w:type="gramEnd"/>
+      <w:r>
+        <w:rPr>
+          <w:rFonts w:ascii="Courier New" w:hAnsi="Courier New" w:cs="Courier New"/>
+          <w:sz w:val="15"/>
+          <w:szCs w:val="15"/>
+        </w:rPr>
+        <w:t>, -1, -1 ] CP09  [ -1, -1, -1 ] CN11  [  0, -1, -2 ] CN24  [  0, -1,  0 ] CN01  [  1, -1, -1 ] CP09  [  0, -1, -2 ] CN24  [  0, -1,  0 ] CN01  [ -1, -1, -1 ] CN11</w:t>
+      </w:r>
+    </w:p>
+    <w:p>
+      <w:pPr>
+        <w:pStyle w:val="PlainText"/>
+        <w:rPr>
+          <w:rFonts w:ascii="Courier New" w:hAnsi="Courier New" w:cs="Courier New"/>
+          <w:sz w:val="15"/>
+          <w:szCs w:val="15"/>
+        </w:rPr>
+      </w:pPr>
+      <w:r>
+        <w:rPr>
+          <w:rFonts w:ascii="Courier New" w:hAnsi="Courier New" w:cs="Courier New"/>
+          <w:sz w:val="15"/>
+          <w:szCs w:val="15"/>
+        </w:rPr>
+        <w:t>[ -</w:t>
+      </w:r>
+      <w:proofErr w:type="gramStart"/>
+      <w:r>
+        <w:rPr>
+          <w:rFonts w:ascii="Courier New" w:hAnsi="Courier New" w:cs="Courier New"/>
+          <w:sz w:val="15"/>
+          <w:szCs w:val="15"/>
+        </w:rPr>
+        <w:t>1,  1</w:t>
+      </w:r>
+      <w:proofErr w:type="gramEnd"/>
+      <w:r>
+        <w:rPr>
+          <w:rFonts w:ascii="Courier New" w:hAnsi="Courier New" w:cs="Courier New"/>
+          <w:sz w:val="15"/>
+          <w:szCs w:val="15"/>
+        </w:rPr>
+        <w:t>,  1 ] CN09  [  0,  0,  1 ] CP02  [  0,  2,  1 ] CP21  [  1,  1,  1 ] CP11  [  0,  0,  1 ] CP02  [  0,  2,  1 ] CP21  [ -1,  1,  1 ] CN09  [  1,  1,  1 ] CP11</w:t>
+      </w:r>
+    </w:p>
+    <w:p>
+      <w:pPr>
+        <w:pStyle w:val="PlainText"/>
+        <w:rPr>
+          <w:rFonts w:ascii="Courier New" w:hAnsi="Courier New" w:cs="Courier New"/>
+          <w:sz w:val="15"/>
+          <w:szCs w:val="15"/>
+        </w:rPr>
+      </w:pPr>
+      <w:r>
+        <w:rPr>
+          <w:rFonts w:ascii="Courier New" w:hAnsi="Courier New" w:cs="Courier New"/>
+          <w:sz w:val="15"/>
+          <w:szCs w:val="15"/>
+        </w:rPr>
+        <w:t>[ -1, -1, -</w:t>
+      </w:r>
+      <w:proofErr w:type="gramStart"/>
+      <w:r>
+        <w:rPr>
+          <w:rFonts w:ascii="Courier New" w:hAnsi="Courier New" w:cs="Courier New"/>
+          <w:sz w:val="15"/>
+          <w:szCs w:val="15"/>
+        </w:rPr>
+        <w:t>1 ]</w:t>
+      </w:r>
+      <w:proofErr w:type="gramEnd"/>
+      <w:r>
+        <w:rPr>
+          <w:rFonts w:ascii="Courier New" w:hAnsi="Courier New" w:cs="Courier New"/>
+          <w:sz w:val="15"/>
+          <w:szCs w:val="15"/>
+        </w:rPr>
+        <w:t xml:space="preserve"> CN11  [  0,  0, -1 ] CN02  [ -2,  0, -1 ] CN15  [ -1,  1, -1 ] CN12  [ -2,  0, -1 ] CN15  [  0,  0, -1 ] CN02  [ -1,  1, -1 ] CN12  [ -1, -1, -1 ] CN11</w:t>
       </w:r>
       <w:bookmarkStart w:id="0" w:name="_GoBack"/>
       <w:bookmarkEnd w:id="0"/>
-      <w:r>
-        <w:rPr>
-          <w:rFonts w:ascii="Courier New" w:hAnsi="Courier New" w:cs="Courier New"/>
-          <w:sz w:val="15"/>
-          <w:szCs w:val="15"/>
-        </w:rPr>
-        <w:t>-1,  1 ] = 3   [  2, -1,  0 ] = 5   [  1, -1, -1 ] = 3   [  1, -1,  1 ] = 3   [  0, -1,  0 ] = 1</w:t>
-      </w:r>
-    </w:p>
-    <w:p>
-      <w:pPr>
-        <w:pStyle w:val="PlainText"/>
-        <w:rPr>
-          <w:rFonts w:ascii="Courier New" w:hAnsi="Courier New" w:cs="Courier New"/>
-          <w:sz w:val="15"/>
-          <w:szCs w:val="15"/>
-        </w:rPr>
-      </w:pPr>
-      <w:r>
-        <w:rPr>
-          <w:rFonts w:ascii="Courier New" w:hAnsi="Courier New" w:cs="Courier New"/>
-          <w:sz w:val="15"/>
-          <w:szCs w:val="15"/>
-        </w:rPr>
-        <w:t>[ -1, -</w:t>
-      </w:r>
-      <w:proofErr w:type="gramStart"/>
-      <w:r>
-        <w:rPr>
-          <w:rFonts w:ascii="Courier New" w:hAnsi="Courier New" w:cs="Courier New"/>
-          <w:sz w:val="15"/>
-          <w:szCs w:val="15"/>
-        </w:rPr>
-        <w:t>1,  1</w:t>
-      </w:r>
-      <w:proofErr w:type="gramEnd"/>
-      <w:r>
-        <w:rPr>
-          <w:rFonts w:ascii="Courier New" w:hAnsi="Courier New" w:cs="Courier New"/>
-          <w:sz w:val="15"/>
-          <w:szCs w:val="15"/>
-        </w:rPr>
-        <w:t xml:space="preserve"> ] = 3   [  0, -2,  1 ] = 5   [  0,  0,  1 ] = 1   [  1, -1,  1 ] = 3   [  0, -2,  1 ] = 5   [  0,  0,  1 ] = 1   [ -1, -1,  1 ] = 3   [  1, -1,  1 ] = 3</w:t>
-      </w:r>
-    </w:p>
-    <w:p>
-      <w:pPr>
-        <w:pStyle w:val="PlainText"/>
-        <w:rPr>
-          <w:rFonts w:ascii="Courier New" w:hAnsi="Courier New" w:cs="Courier New"/>
-          <w:sz w:val="15"/>
-          <w:szCs w:val="15"/>
-        </w:rPr>
-      </w:pPr>
-      <w:r>
-        <w:rPr>
-          <w:rFonts w:ascii="Courier New" w:hAnsi="Courier New" w:cs="Courier New"/>
-          <w:sz w:val="15"/>
-          <w:szCs w:val="15"/>
-        </w:rPr>
-        <w:t>[ -1, -1, -</w:t>
-      </w:r>
-      <w:proofErr w:type="gramStart"/>
-      <w:r>
-        <w:rPr>
-          <w:rFonts w:ascii="Courier New" w:hAnsi="Courier New" w:cs="Courier New"/>
-          <w:sz w:val="15"/>
-          <w:szCs w:val="15"/>
-        </w:rPr>
-        <w:t>1 ]</w:t>
-      </w:r>
-      <w:proofErr w:type="gramEnd"/>
-      <w:r>
-        <w:rPr>
-          <w:rFonts w:ascii="Courier New" w:hAnsi="Courier New" w:cs="Courier New"/>
-          <w:sz w:val="15"/>
-          <w:szCs w:val="15"/>
-        </w:rPr>
-        <w:t xml:space="preserve"> = 3   [  0,  0, -1 ] = 1   [ -2,  0, -1 ] = 5   [ -1,  1, -1 ] = 3   [ -2,  0, -1 ] = 5   [  0,  0, -1 ] = 1   [ -1,  1, -1 ] = 3   [ -1, -1, -1 ] = 3</w:t>
-      </w:r>
-    </w:p>
-    <w:p>
-      <w:pPr>
-        <w:pStyle w:val="PlainText"/>
-        <w:rPr>
-          <w:rFonts w:ascii="Courier New" w:hAnsi="Courier New" w:cs="Courier New"/>
-          <w:sz w:val="15"/>
-          <w:szCs w:val="15"/>
-        </w:rPr>
-      </w:pPr>
-    </w:p>
-    <w:p>
-      <w:pPr>
-        <w:pStyle w:val="PlainText"/>
-        <w:rPr>
-          <w:rFonts w:ascii="Courier New" w:hAnsi="Courier New" w:cs="Courier New"/>
-          <w:sz w:val="15"/>
-          <w:szCs w:val="15"/>
-        </w:rPr>
-      </w:pPr>
-      <w:r>
-        <w:rPr>
-          <w:rFonts w:ascii="Courier New" w:hAnsi="Courier New" w:cs="Courier New"/>
-          <w:sz w:val="15"/>
-          <w:szCs w:val="15"/>
-        </w:rPr>
-        <w:t>4, 0 G13             4, 1 G13             4, 2 G13             4, 3 A5              4, 4 A3              4, 5 X135            4, 6 X135            4, 7 X135</w:t>
-      </w:r>
-    </w:p>
-    <w:p>
-      <w:pPr>
-        <w:pStyle w:val="PlainText"/>
-        <w:rPr>
-          <w:rFonts w:ascii="Courier New" w:hAnsi="Courier New" w:cs="Courier New"/>
-          <w:sz w:val="15"/>
-          <w:szCs w:val="15"/>
-        </w:rPr>
-      </w:pPr>
-      <w:proofErr w:type="gramStart"/>
-      <w:r>
-        <w:rPr>
-          <w:rFonts w:ascii="Courier New" w:hAnsi="Courier New" w:cs="Courier New"/>
-          <w:sz w:val="15"/>
-          <w:szCs w:val="15"/>
-        </w:rPr>
-        <w:t>[  1</w:t>
-      </w:r>
-      <w:proofErr w:type="gramEnd"/>
-      <w:r>
-        <w:rPr>
-          <w:rFonts w:ascii="Courier New" w:hAnsi="Courier New" w:cs="Courier New"/>
-          <w:sz w:val="15"/>
-          <w:szCs w:val="15"/>
-        </w:rPr>
-        <w:t>, -1, -1 ] = 3   [  1,  0,  0 ] = 1   [  1, -1,  1 ] = 3   [  1, -2,  0 ] = 5   [  1, -1,  1 ] = 3   [  1, -2,  0 ] = 5   [  1, -1, -1 ] = 3   [  1,  0,  0 ] = 1</w:t>
-      </w:r>
-    </w:p>
-    <w:p>
-      <w:pPr>
-        <w:pStyle w:val="PlainText"/>
-        <w:rPr>
-          <w:rFonts w:ascii="Courier New" w:hAnsi="Courier New" w:cs="Courier New"/>
-          <w:sz w:val="15"/>
-          <w:szCs w:val="15"/>
-        </w:rPr>
-      </w:pPr>
-      <w:r>
-        <w:rPr>
-          <w:rFonts w:ascii="Courier New" w:hAnsi="Courier New" w:cs="Courier New"/>
-          <w:sz w:val="15"/>
-          <w:szCs w:val="15"/>
-        </w:rPr>
-        <w:t>[ -</w:t>
-      </w:r>
-      <w:proofErr w:type="gramStart"/>
-      <w:r>
-        <w:rPr>
-          <w:rFonts w:ascii="Courier New" w:hAnsi="Courier New" w:cs="Courier New"/>
-          <w:sz w:val="15"/>
-          <w:szCs w:val="15"/>
-        </w:rPr>
-        <w:t>1,  1</w:t>
-      </w:r>
-      <w:proofErr w:type="gramEnd"/>
-      <w:r>
-        <w:rPr>
-          <w:rFonts w:ascii="Courier New" w:hAnsi="Courier New" w:cs="Courier New"/>
-          <w:sz w:val="15"/>
-          <w:szCs w:val="15"/>
-        </w:rPr>
-        <w:t>, -1 ] = 3   [ -1,  0,  0 ] = 1   [ -1, -1, -1 ] = 3   [ -1,  0, -2 ] = 5   [ -1,  1, -1 ] = 3   [ -1,  0,  0 ] = 1   [ -1, -1, -1 ] = 3   [ -1,  0, -2 ] = 5</w:t>
-      </w:r>
-    </w:p>
-    <w:p>
-      <w:pPr>
-        <w:pStyle w:val="PlainText"/>
-        <w:rPr>
-          <w:rFonts w:ascii="Courier New" w:hAnsi="Courier New" w:cs="Courier New"/>
-          <w:sz w:val="15"/>
-          <w:szCs w:val="15"/>
-        </w:rPr>
-      </w:pPr>
-      <w:r>
-        <w:rPr>
-          <w:rFonts w:ascii="Courier New" w:hAnsi="Courier New" w:cs="Courier New"/>
-          <w:sz w:val="15"/>
-          <w:szCs w:val="15"/>
-        </w:rPr>
-        <w:t>[ -</w:t>
-      </w:r>
-      <w:proofErr w:type="gramStart"/>
-      <w:r>
-        <w:rPr>
-          <w:rFonts w:ascii="Courier New" w:hAnsi="Courier New" w:cs="Courier New"/>
-          <w:sz w:val="15"/>
-          <w:szCs w:val="15"/>
-        </w:rPr>
-        <w:t>1,  1</w:t>
-      </w:r>
-      <w:proofErr w:type="gramEnd"/>
-      <w:r>
-        <w:rPr>
-          <w:rFonts w:ascii="Courier New" w:hAnsi="Courier New" w:cs="Courier New"/>
-          <w:sz w:val="15"/>
-          <w:szCs w:val="15"/>
-        </w:rPr>
-        <w:t>,  1 ] = 3   [ -1,  1, -1 ] = 3   [  0,  1,  0 ] = 1   [ -2,  1,  0 ] = 5   [ -1,  1, -1 ] = 3   [ -2,  1,  0 ] = 5   [  0,  1,  0 ] = 1   [ -1,  1,  1 ] = 3</w:t>
-      </w:r>
-    </w:p>
-    <w:p>
-      <w:pPr>
-        <w:pStyle w:val="PlainText"/>
-        <w:rPr>
-          <w:rFonts w:ascii="Courier New" w:hAnsi="Courier New" w:cs="Courier New"/>
-          <w:sz w:val="15"/>
-          <w:szCs w:val="15"/>
-        </w:rPr>
-      </w:pPr>
-      <w:proofErr w:type="gramStart"/>
-      <w:r>
-        <w:rPr>
-          <w:rFonts w:ascii="Courier New" w:hAnsi="Courier New" w:cs="Courier New"/>
-          <w:sz w:val="15"/>
-          <w:szCs w:val="15"/>
-        </w:rPr>
-        <w:t>[  1</w:t>
-      </w:r>
-      <w:proofErr w:type="gramEnd"/>
-      <w:r>
-        <w:rPr>
-          <w:rFonts w:ascii="Courier New" w:hAnsi="Courier New" w:cs="Courier New"/>
-          <w:sz w:val="15"/>
-          <w:szCs w:val="15"/>
-        </w:rPr>
-        <w:t>, -1,  1 ] = 3   [ -1, -1,  1 ] = 3   [  0, -1,  0 ] = 1   [  0, -1,  2 ] = 5   [  1, -1,  1 ] = 3   [  0, -1,  0 ] = 1   [  0, -1,  2 ] = 5   [ -1, -1,  1 ] = 3</w:t>
-      </w:r>
-    </w:p>
-    <w:p>
-      <w:pPr>
-        <w:pStyle w:val="PlainText"/>
-        <w:rPr>
-          <w:rFonts w:ascii="Courier New" w:hAnsi="Courier New" w:cs="Courier New"/>
-          <w:sz w:val="15"/>
-          <w:szCs w:val="15"/>
-        </w:rPr>
-      </w:pPr>
-      <w:proofErr w:type="gramStart"/>
-      <w:r>
-        <w:rPr>
-          <w:rFonts w:ascii="Courier New" w:hAnsi="Courier New" w:cs="Courier New"/>
-          <w:sz w:val="15"/>
-          <w:szCs w:val="15"/>
-        </w:rPr>
-        <w:t>[  0</w:t>
-      </w:r>
-      <w:proofErr w:type="gramEnd"/>
-      <w:r>
-        <w:rPr>
-          <w:rFonts w:ascii="Courier New" w:hAnsi="Courier New" w:cs="Courier New"/>
-          <w:sz w:val="15"/>
-          <w:szCs w:val="15"/>
-        </w:rPr>
-        <w:t>,  0,  1 ] = 1   [  1, -1,  1 ] = 3   [  1,  1,  1 ] = 3   [  2,  0,  1 ] = 5   [  1, -1,  1 ] = 3   [  1,  1,  1 ] = 3   [  0,  0,  1 ] = 1   [  2,  0,  1 ] = 5</w:t>
-      </w:r>
-    </w:p>
-    <w:p>
-      <w:pPr>
-        <w:pStyle w:val="PlainText"/>
-        <w:rPr>
-          <w:rFonts w:ascii="Courier New" w:hAnsi="Courier New" w:cs="Courier New"/>
-          <w:sz w:val="15"/>
-          <w:szCs w:val="15"/>
-        </w:rPr>
-      </w:pPr>
-      <w:proofErr w:type="gramStart"/>
-      <w:r>
-        <w:rPr>
-          <w:rFonts w:ascii="Courier New" w:hAnsi="Courier New" w:cs="Courier New"/>
-          <w:sz w:val="15"/>
-          <w:szCs w:val="15"/>
-        </w:rPr>
-        <w:t>[  0</w:t>
-      </w:r>
-      <w:proofErr w:type="gramEnd"/>
-      <w:r>
-        <w:rPr>
-          <w:rFonts w:ascii="Courier New" w:hAnsi="Courier New" w:cs="Courier New"/>
-          <w:sz w:val="15"/>
-          <w:szCs w:val="15"/>
-        </w:rPr>
-        <w:t>,  0, -1 ] = 1   [  1,  1, -1 ] = 3   [ -1,  1, -1 ] = 3   [  0,  2, -1 ] = 5   [ -1,  1, -1 ] = 3   [  1,  1, -1 ] = 3   [  0,  2, -1 ] = 5   [  0,  0, -1 ] = 1</w:t>
-      </w:r>
-    </w:p>
-    <w:p>
-      <w:pPr>
-        <w:pStyle w:val="PlainText"/>
-        <w:rPr>
-          <w:rFonts w:ascii="Courier New" w:hAnsi="Courier New" w:cs="Courier New"/>
-          <w:sz w:val="15"/>
-          <w:szCs w:val="15"/>
-        </w:rPr>
-      </w:pPr>
-    </w:p>
-    <w:p>
-      <w:pPr>
-        <w:pStyle w:val="PlainText"/>
-        <w:rPr>
-          <w:rFonts w:ascii="Courier New" w:hAnsi="Courier New" w:cs="Courier New"/>
-          <w:sz w:val="15"/>
-          <w:szCs w:val="15"/>
-        </w:rPr>
-      </w:pPr>
-      <w:r>
-        <w:rPr>
-          <w:rFonts w:ascii="Courier New" w:hAnsi="Courier New" w:cs="Courier New"/>
-          <w:sz w:val="15"/>
-          <w:szCs w:val="15"/>
-        </w:rPr>
-        <w:t>5, 0 A5              5, 1 G13             5, 2 G13             5, 3 G13             5, 4 X135            5, 5 A3              5, 6 X135            5, 7 X135</w:t>
-      </w:r>
-    </w:p>
-    <w:p>
-      <w:pPr>
-        <w:pStyle w:val="PlainText"/>
-        <w:rPr>
-          <w:rFonts w:ascii="Courier New" w:hAnsi="Courier New" w:cs="Courier New"/>
-          <w:sz w:val="15"/>
-          <w:szCs w:val="15"/>
-        </w:rPr>
-      </w:pPr>
-      <w:proofErr w:type="gramStart"/>
-      <w:r>
-        <w:rPr>
-          <w:rFonts w:ascii="Courier New" w:hAnsi="Courier New" w:cs="Courier New"/>
-          <w:sz w:val="15"/>
-          <w:szCs w:val="15"/>
-        </w:rPr>
-        <w:t>[  1</w:t>
-      </w:r>
-      <w:proofErr w:type="gramEnd"/>
-      <w:r>
-        <w:rPr>
-          <w:rFonts w:ascii="Courier New" w:hAnsi="Courier New" w:cs="Courier New"/>
-          <w:sz w:val="15"/>
-          <w:szCs w:val="15"/>
-        </w:rPr>
-        <w:t>,  0, -2 ] = 5   [  1,  1, -1 ] = 3   [  1,  0,  0 ] = 1   [  1, -1, -1 ] = 3   [  1,  0,  0 ] = 1   [  1, -1, -1 ] = 3   [  1,  0, -2 ] = 5   [  1,  1, -1 ] = 3</w:t>
-      </w:r>
-    </w:p>
-    <w:p>
-      <w:pPr>
-        <w:pStyle w:val="PlainText"/>
-        <w:rPr>
-          <w:rFonts w:ascii="Courier New" w:hAnsi="Courier New" w:cs="Courier New"/>
-          <w:sz w:val="15"/>
-          <w:szCs w:val="15"/>
-        </w:rPr>
-      </w:pPr>
-      <w:r>
-        <w:rPr>
-          <w:rFonts w:ascii="Courier New" w:hAnsi="Courier New" w:cs="Courier New"/>
-          <w:sz w:val="15"/>
-          <w:szCs w:val="15"/>
-        </w:rPr>
-        <w:t>[ -</w:t>
-      </w:r>
-      <w:proofErr w:type="gramStart"/>
-      <w:r>
-        <w:rPr>
-          <w:rFonts w:ascii="Courier New" w:hAnsi="Courier New" w:cs="Courier New"/>
-          <w:sz w:val="15"/>
-          <w:szCs w:val="15"/>
-        </w:rPr>
-        <w:t>1,  2</w:t>
-      </w:r>
-      <w:proofErr w:type="gramEnd"/>
-      <w:r>
-        <w:rPr>
-          <w:rFonts w:ascii="Courier New" w:hAnsi="Courier New" w:cs="Courier New"/>
-          <w:sz w:val="15"/>
-          <w:szCs w:val="15"/>
-        </w:rPr>
-        <w:t>,  0 ] = 5   [ -1,  1,  1 ] = 3   [ -1,  0,  0 ] = 1   [ -1,  1, -1 ] = 3   [ -1,  2,  0 ] = 5   [ -1,  1,  1 ] = 3   [ -1,  0,  0 ] = 1   [ -1,  1, -1 ] = 3</w:t>
-      </w:r>
-    </w:p>
-    <w:p>
-      <w:pPr>
-        <w:pStyle w:val="PlainText"/>
-        <w:rPr>
-          <w:rFonts w:ascii="Courier New" w:hAnsi="Courier New" w:cs="Courier New"/>
-          <w:sz w:val="15"/>
-          <w:szCs w:val="15"/>
-        </w:rPr>
-      </w:pPr>
-      <w:proofErr w:type="gramStart"/>
-      <w:r>
-        <w:rPr>
-          <w:rFonts w:ascii="Courier New" w:hAnsi="Courier New" w:cs="Courier New"/>
-          <w:sz w:val="15"/>
-          <w:szCs w:val="15"/>
-        </w:rPr>
-        <w:t>[  0</w:t>
-      </w:r>
-      <w:proofErr w:type="gramEnd"/>
-      <w:r>
-        <w:rPr>
-          <w:rFonts w:ascii="Courier New" w:hAnsi="Courier New" w:cs="Courier New"/>
-          <w:sz w:val="15"/>
-          <w:szCs w:val="15"/>
-        </w:rPr>
-        <w:t>,  1,  2 ] = 5   [  0,  1,  0 ] = 1   [  1,  1,  1 ] = 3   [ -1,  1,  1 ] = 3   [  0,  1,  0 ] = 1   [ -1,  1,  1 ] = 3   [  1,  1,  1 ] = 3   [  0,  1,  2 ] = 5</w:t>
-      </w:r>
-    </w:p>
-    <w:p>
-      <w:pPr>
-        <w:pStyle w:val="PlainText"/>
-        <w:rPr>
-          <w:rFonts w:ascii="Courier New" w:hAnsi="Courier New" w:cs="Courier New"/>
-          <w:sz w:val="15"/>
-          <w:szCs w:val="15"/>
-        </w:rPr>
-      </w:pPr>
-      <w:proofErr w:type="gramStart"/>
-      <w:r>
-        <w:rPr>
-          <w:rFonts w:ascii="Courier New" w:hAnsi="Courier New" w:cs="Courier New"/>
-          <w:sz w:val="15"/>
-          <w:szCs w:val="15"/>
-        </w:rPr>
-        <w:t>[  2</w:t>
-      </w:r>
-      <w:proofErr w:type="gramEnd"/>
-      <w:r>
-        <w:rPr>
-          <w:rFonts w:ascii="Courier New" w:hAnsi="Courier New" w:cs="Courier New"/>
-          <w:sz w:val="15"/>
-          <w:szCs w:val="15"/>
-        </w:rPr>
-        <w:t>, -1,  0 ] = 5   [  0, -1,  0 ] = 1   [  1, -1, -1 ] = 3   [  1, -1,  1 ] = 3   [  2, -1,  0 ] = 5   [  1, -1, -1 ] = 3   [  1, -1,  1 ] = 3   [  0, -1,  0 ] = 1</w:t>
-      </w:r>
-    </w:p>
-    <w:p>
-      <w:pPr>
-        <w:pStyle w:val="PlainText"/>
-        <w:rPr>
-          <w:rFonts w:ascii="Courier New" w:hAnsi="Courier New" w:cs="Courier New"/>
-          <w:sz w:val="15"/>
-          <w:szCs w:val="15"/>
-        </w:rPr>
-      </w:pPr>
-      <w:r>
-        <w:rPr>
-          <w:rFonts w:ascii="Courier New" w:hAnsi="Courier New" w:cs="Courier New"/>
-          <w:sz w:val="15"/>
-          <w:szCs w:val="15"/>
-        </w:rPr>
-        <w:t>[ -</w:t>
-      </w:r>
-      <w:proofErr w:type="gramStart"/>
-      <w:r>
-        <w:rPr>
-          <w:rFonts w:ascii="Courier New" w:hAnsi="Courier New" w:cs="Courier New"/>
-          <w:sz w:val="15"/>
-          <w:szCs w:val="15"/>
-        </w:rPr>
-        <w:t>2,  0</w:t>
-      </w:r>
-      <w:proofErr w:type="gramEnd"/>
-      <w:r>
-        <w:rPr>
-          <w:rFonts w:ascii="Courier New" w:hAnsi="Courier New" w:cs="Courier New"/>
-          <w:sz w:val="15"/>
-          <w:szCs w:val="15"/>
-        </w:rPr>
-        <w:t>,  1 ] = 5   [ -1, -1,  1 ] = 3   [ -1,  1,  1 ] = 3   [  0,  0,  1 ] = 1   [ -1, -1,  1 ] = 3   [ -1,  1,  1 ] = 3   [ -2,  0,  1 ] = 5   [  0,  0,  1 ] = 1</w:t>
-      </w:r>
-    </w:p>
-    <w:p>
-      <w:pPr>
-        <w:pStyle w:val="PlainText"/>
-        <w:rPr>
-          <w:rFonts w:ascii="Courier New" w:hAnsi="Courier New" w:cs="Courier New"/>
-          <w:sz w:val="15"/>
-          <w:szCs w:val="15"/>
-        </w:rPr>
-      </w:pPr>
-      <w:proofErr w:type="gramStart"/>
-      <w:r>
-        <w:rPr>
-          <w:rFonts w:ascii="Courier New" w:hAnsi="Courier New" w:cs="Courier New"/>
-          <w:sz w:val="15"/>
-          <w:szCs w:val="15"/>
-        </w:rPr>
-        <w:t>[  0</w:t>
-      </w:r>
-      <w:proofErr w:type="gramEnd"/>
-      <w:r>
-        <w:rPr>
-          <w:rFonts w:ascii="Courier New" w:hAnsi="Courier New" w:cs="Courier New"/>
-          <w:sz w:val="15"/>
-          <w:szCs w:val="15"/>
-        </w:rPr>
-        <w:t>, -2, -1 ] = 5   [  1, -1, -1 ] = 3   [ -1, -1, -1 ] = 3   [  0,  0, -1 ] = 1   [ -1, -1, -1 ] = 3   [  1, -1, -1 ] = 3   [  0,  0, -1 ] = 1   [  0, -2, -1 ] = 5</w:t>
-      </w:r>
-    </w:p>
-    <w:p>
-      <w:pPr>
-        <w:pStyle w:val="PlainText"/>
-        <w:rPr>
-          <w:rFonts w:ascii="Courier New" w:hAnsi="Courier New" w:cs="Courier New"/>
-          <w:sz w:val="15"/>
-          <w:szCs w:val="15"/>
-        </w:rPr>
-      </w:pPr>
-    </w:p>
-    <w:p>
-      <w:pPr>
-        <w:pStyle w:val="PlainText"/>
-        <w:rPr>
-          <w:rFonts w:ascii="Courier New" w:hAnsi="Courier New" w:cs="Courier New"/>
-          <w:sz w:val="15"/>
-          <w:szCs w:val="15"/>
-        </w:rPr>
-      </w:pPr>
-      <w:r>
-        <w:rPr>
-          <w:rFonts w:ascii="Courier New" w:hAnsi="Courier New" w:cs="Courier New"/>
-          <w:sz w:val="15"/>
-          <w:szCs w:val="15"/>
-        </w:rPr>
-        <w:t>6, 0 G13             6, 1 A5              6, 2 G13             6, 3 G13             6, 4 X135            6, 5 X135            6, 6 A3              6, 7 X135</w:t>
-      </w:r>
-    </w:p>
-    <w:p>
-      <w:pPr>
-        <w:pStyle w:val="PlainText"/>
-        <w:rPr>
-          <w:rFonts w:ascii="Courier New" w:hAnsi="Courier New" w:cs="Courier New"/>
-          <w:sz w:val="15"/>
-          <w:szCs w:val="15"/>
-        </w:rPr>
-      </w:pPr>
-      <w:proofErr w:type="gramStart"/>
-      <w:r>
-        <w:rPr>
-          <w:rFonts w:ascii="Courier New" w:hAnsi="Courier New" w:cs="Courier New"/>
-          <w:sz w:val="15"/>
-          <w:szCs w:val="15"/>
-        </w:rPr>
-        <w:t>[  1</w:t>
-      </w:r>
-      <w:proofErr w:type="gramEnd"/>
-      <w:r>
-        <w:rPr>
-          <w:rFonts w:ascii="Courier New" w:hAnsi="Courier New" w:cs="Courier New"/>
-          <w:sz w:val="15"/>
-          <w:szCs w:val="15"/>
-        </w:rPr>
-        <w:t>,  1, -1 ] = 3   [  1,  2,  0 ] = 5   [  1,  1,  1 ] = 3   [  1,  0,  0 ] = 1   [  1,  1,  1 ] = 3   [  1,  0,  0 ] = 1   [  1,  1, -1 ] = 3   [  1,  2,  0 ] = 5</w:t>
-      </w:r>
-    </w:p>
-    <w:p>
-      <w:pPr>
-        <w:pStyle w:val="PlainText"/>
-        <w:rPr>
-          <w:rFonts w:ascii="Courier New" w:hAnsi="Courier New" w:cs="Courier New"/>
-          <w:sz w:val="15"/>
-          <w:szCs w:val="15"/>
-        </w:rPr>
-      </w:pPr>
-      <w:r>
-        <w:rPr>
-          <w:rFonts w:ascii="Courier New" w:hAnsi="Courier New" w:cs="Courier New"/>
-          <w:sz w:val="15"/>
-          <w:szCs w:val="15"/>
-        </w:rPr>
-        <w:t>[ -</w:t>
-      </w:r>
-      <w:proofErr w:type="gramStart"/>
-      <w:r>
-        <w:rPr>
-          <w:rFonts w:ascii="Courier New" w:hAnsi="Courier New" w:cs="Courier New"/>
-          <w:sz w:val="15"/>
-          <w:szCs w:val="15"/>
-        </w:rPr>
-        <w:t>1,  1</w:t>
-      </w:r>
-      <w:proofErr w:type="gramEnd"/>
-      <w:r>
-        <w:rPr>
-          <w:rFonts w:ascii="Courier New" w:hAnsi="Courier New" w:cs="Courier New"/>
-          <w:sz w:val="15"/>
-          <w:szCs w:val="15"/>
-        </w:rPr>
-        <w:t>,  1 ] = 3   [ -1,  0,  2 ] = 5   [ -1, -1,  1 ] = 3   [ -1,  0,  0 ] = 1   [ -1,  1,  1 ] = 3   [ -1,  0,  2 ] = 5   [ -1, -1,  1 ] = 3   [ -1,  0,  0 ] = 1</w:t>
-      </w:r>
-    </w:p>
-    <w:p>
-      <w:pPr>
-        <w:pStyle w:val="PlainText"/>
-        <w:rPr>
-          <w:rFonts w:ascii="Courier New" w:hAnsi="Courier New" w:cs="Courier New"/>
-          <w:sz w:val="15"/>
-          <w:szCs w:val="15"/>
-        </w:rPr>
-      </w:pPr>
-      <w:proofErr w:type="gramStart"/>
-      <w:r>
-        <w:rPr>
-          <w:rFonts w:ascii="Courier New" w:hAnsi="Courier New" w:cs="Courier New"/>
-          <w:sz w:val="15"/>
-          <w:szCs w:val="15"/>
-        </w:rPr>
-        <w:t>[  0</w:t>
-      </w:r>
-      <w:proofErr w:type="gramEnd"/>
-      <w:r>
-        <w:rPr>
-          <w:rFonts w:ascii="Courier New" w:hAnsi="Courier New" w:cs="Courier New"/>
-          <w:sz w:val="15"/>
-          <w:szCs w:val="15"/>
-        </w:rPr>
-        <w:t>,  1,  0 ] = 1   [  0,  1, -2 ] = 5   [  1,  1, -1 ] = 3   [ -1,  1, -1 ] = 3   [  0,  1, -2 ] = 5   [ -1,  1, -1 ] = 3   [  1,  1, -1 ] = 3   [  0,  1,  0 ] = 1</w:t>
-      </w:r>
-    </w:p>
-    <w:p>
-      <w:pPr>
-        <w:pStyle w:val="PlainText"/>
-        <w:rPr>
-          <w:rFonts w:ascii="Courier New" w:hAnsi="Courier New" w:cs="Courier New"/>
-          <w:sz w:val="15"/>
-          <w:szCs w:val="15"/>
-        </w:rPr>
-      </w:pPr>
-      <w:proofErr w:type="gramStart"/>
-      <w:r>
-        <w:rPr>
-          <w:rFonts w:ascii="Courier New" w:hAnsi="Courier New" w:cs="Courier New"/>
-          <w:sz w:val="15"/>
-          <w:szCs w:val="15"/>
-        </w:rPr>
-        <w:t>[  0</w:t>
-      </w:r>
-      <w:proofErr w:type="gramEnd"/>
-      <w:r>
-        <w:rPr>
-          <w:rFonts w:ascii="Courier New" w:hAnsi="Courier New" w:cs="Courier New"/>
-          <w:sz w:val="15"/>
-          <w:szCs w:val="15"/>
-        </w:rPr>
-        <w:t>, -1,  0 ] = 1   [ -2, -1,  0 ] = 5   [ -1, -1, -1 ] = 3   [ -1, -1,  1 ] = 3   [  0, -1,  0 ] = 1   [ -1, -1, -1 ] = 3   [ -1, -1,  1 ] = 3   [ -2, -1,  0 ] = 5</w:t>
-      </w:r>
-    </w:p>
-    <w:p>
-      <w:pPr>
-        <w:pStyle w:val="PlainText"/>
-        <w:rPr>
-          <w:rFonts w:ascii="Courier New" w:hAnsi="Courier New" w:cs="Courier New"/>
-          <w:sz w:val="15"/>
-          <w:szCs w:val="15"/>
-        </w:rPr>
-      </w:pPr>
-      <w:r>
-        <w:rPr>
-          <w:rFonts w:ascii="Courier New" w:hAnsi="Courier New" w:cs="Courier New"/>
-          <w:sz w:val="15"/>
-          <w:szCs w:val="15"/>
-        </w:rPr>
-        <w:t>[ -1, -</w:t>
-      </w:r>
-      <w:proofErr w:type="gramStart"/>
-      <w:r>
-        <w:rPr>
-          <w:rFonts w:ascii="Courier New" w:hAnsi="Courier New" w:cs="Courier New"/>
-          <w:sz w:val="15"/>
-          <w:szCs w:val="15"/>
-        </w:rPr>
-        <w:t>1,  1</w:t>
-      </w:r>
-      <w:proofErr w:type="gramEnd"/>
-      <w:r>
-        <w:rPr>
-          <w:rFonts w:ascii="Courier New" w:hAnsi="Courier New" w:cs="Courier New"/>
-          <w:sz w:val="15"/>
-          <w:szCs w:val="15"/>
-        </w:rPr>
-        <w:t xml:space="preserve"> ] = 3   [  0, -2,  1 ] = 5   [  0,  0,  1 ] = 1   [  1, -1,  1 ] = 3   [  0, -2,  1 ] = 5   [  0,  0,  1 ] = 1   [ -1, -1,  1 ] = 3   [  1, -1,  1 ] = 3</w:t>
-      </w:r>
-    </w:p>
-    <w:p>
-      <w:pPr>
-        <w:pStyle w:val="PlainText"/>
-        <w:rPr>
-          <w:rFonts w:ascii="Courier New" w:hAnsi="Courier New" w:cs="Courier New"/>
-          <w:sz w:val="15"/>
-          <w:szCs w:val="15"/>
-        </w:rPr>
-      </w:pPr>
-      <w:proofErr w:type="gramStart"/>
-      <w:r>
-        <w:rPr>
-          <w:rFonts w:ascii="Courier New" w:hAnsi="Courier New" w:cs="Courier New"/>
-          <w:sz w:val="15"/>
-          <w:szCs w:val="15"/>
-        </w:rPr>
-        <w:t>[  1</w:t>
-      </w:r>
-      <w:proofErr w:type="gramEnd"/>
-      <w:r>
-        <w:rPr>
-          <w:rFonts w:ascii="Courier New" w:hAnsi="Courier New" w:cs="Courier New"/>
-          <w:sz w:val="15"/>
-          <w:szCs w:val="15"/>
-        </w:rPr>
-        <w:t>, -1, -1 ] = 3   [  2,  0, -1 ] = 5   [  0,  0, -1 ] = 1   [  1,  1, -1 ] = 3   [  0,  0, -1 ] = 1   [  2,  0, -1 ] = 5   [  1,  1, -1 ] = 3   [  1, -1, -1 ] = 3</w:t>
-      </w:r>
-    </w:p>
-    <w:p>
-      <w:pPr>
-        <w:pStyle w:val="PlainText"/>
-        <w:rPr>
-          <w:rFonts w:ascii="Courier New" w:hAnsi="Courier New" w:cs="Courier New"/>
-          <w:sz w:val="15"/>
-          <w:szCs w:val="15"/>
-        </w:rPr>
-      </w:pPr>
-    </w:p>
-    <w:p>
-      <w:pPr>
-        <w:pStyle w:val="PlainText"/>
-        <w:rPr>
-          <w:rFonts w:ascii="Courier New" w:hAnsi="Courier New" w:cs="Courier New"/>
-          <w:sz w:val="15"/>
-          <w:szCs w:val="15"/>
-        </w:rPr>
-      </w:pPr>
-      <w:r>
-        <w:rPr>
-          <w:rFonts w:ascii="Courier New" w:hAnsi="Courier New" w:cs="Courier New"/>
-          <w:sz w:val="15"/>
-          <w:szCs w:val="15"/>
-        </w:rPr>
-        <w:t xml:space="preserve">7, 0 G13             7, 1 G13             7, 2 A5              7, 3 G13             7, 4 X135            7, 5 X135            7, 6 X135            7, 7 A3  </w:t>
-      </w:r>
-    </w:p>
-    <w:p>
-      <w:pPr>
-        <w:pStyle w:val="PlainText"/>
-        <w:rPr>
-          <w:rFonts w:ascii="Courier New" w:hAnsi="Courier New" w:cs="Courier New"/>
-          <w:sz w:val="15"/>
-          <w:szCs w:val="15"/>
-        </w:rPr>
-      </w:pPr>
-      <w:proofErr w:type="gramStart"/>
-      <w:r>
-        <w:rPr>
-          <w:rFonts w:ascii="Courier New" w:hAnsi="Courier New" w:cs="Courier New"/>
-          <w:sz w:val="15"/>
-          <w:szCs w:val="15"/>
-        </w:rPr>
-        <w:t>[  1</w:t>
-      </w:r>
-      <w:proofErr w:type="gramEnd"/>
-      <w:r>
-        <w:rPr>
-          <w:rFonts w:ascii="Courier New" w:hAnsi="Courier New" w:cs="Courier New"/>
-          <w:sz w:val="15"/>
-          <w:szCs w:val="15"/>
-        </w:rPr>
-        <w:t>,  0,  0 ] = 1   [  1,  1,  1 ] = 3   [  1,  0,  2 ] = 5   [  1, -1,  1 ] = 3   [  1,  0,  2 ] = 5   [  1, -1,  1 ] = 3   [  1,  0,  0 ] = 1   [  1,  1,  1 ] = 3</w:t>
-      </w:r>
-    </w:p>
-    <w:p>
-      <w:pPr>
-        <w:pStyle w:val="PlainText"/>
-        <w:rPr>
-          <w:rFonts w:ascii="Courier New" w:hAnsi="Courier New" w:cs="Courier New"/>
-          <w:sz w:val="15"/>
-          <w:szCs w:val="15"/>
-        </w:rPr>
-      </w:pPr>
-      <w:r>
-        <w:rPr>
-          <w:rFonts w:ascii="Courier New" w:hAnsi="Courier New" w:cs="Courier New"/>
-          <w:sz w:val="15"/>
-          <w:szCs w:val="15"/>
-        </w:rPr>
-        <w:t>[ -</w:t>
-      </w:r>
-      <w:proofErr w:type="gramStart"/>
-      <w:r>
-        <w:rPr>
-          <w:rFonts w:ascii="Courier New" w:hAnsi="Courier New" w:cs="Courier New"/>
-          <w:sz w:val="15"/>
-          <w:szCs w:val="15"/>
-        </w:rPr>
-        <w:t>1,  0</w:t>
-      </w:r>
-      <w:proofErr w:type="gramEnd"/>
-      <w:r>
-        <w:rPr>
-          <w:rFonts w:ascii="Courier New" w:hAnsi="Courier New" w:cs="Courier New"/>
-          <w:sz w:val="15"/>
-          <w:szCs w:val="15"/>
-        </w:rPr>
-        <w:t>,  0 ] = 1   [ -1, -1,  1 ] = 3   [ -1, -2,  0 ] = 5   [ -1, -1, -1 ] = 3   [ -1,  0,  0 ] = 1   [ -1, -1,  1 ] = 3   [ -1, -2,  0 ] = 5   [ -1, -1, -1 ] = 3</w:t>
-      </w:r>
-    </w:p>
-    <w:p>
-      <w:pPr>
-        <w:pStyle w:val="PlainText"/>
-        <w:rPr>
-          <w:rFonts w:ascii="Courier New" w:hAnsi="Courier New" w:cs="Courier New"/>
-          <w:sz w:val="15"/>
-          <w:szCs w:val="15"/>
-        </w:rPr>
-      </w:pPr>
-      <w:proofErr w:type="gramStart"/>
-      <w:r>
-        <w:rPr>
-          <w:rFonts w:ascii="Courier New" w:hAnsi="Courier New" w:cs="Courier New"/>
-          <w:sz w:val="15"/>
-          <w:szCs w:val="15"/>
-        </w:rPr>
-        <w:t>[  1</w:t>
-      </w:r>
-      <w:proofErr w:type="gramEnd"/>
-      <w:r>
-        <w:rPr>
-          <w:rFonts w:ascii="Courier New" w:hAnsi="Courier New" w:cs="Courier New"/>
-          <w:sz w:val="15"/>
-          <w:szCs w:val="15"/>
-        </w:rPr>
-        <w:t>,  1,  1 ] = 3   [  1,  1, -1 ] = 3   [  2,  1,  0 ] = 5   [  0,  1,  0 ] = 1   [  1,  1, -1 ] = 3   [  0,  1,  0 ] = 1   [  2,  1,  0 ] = 5   [  1,  1,  1 ] = 3</w:t>
-      </w:r>
-    </w:p>
-    <w:p>
-      <w:pPr>
-        <w:pStyle w:val="PlainText"/>
-        <w:rPr>
-          <w:rFonts w:ascii="Courier New" w:hAnsi="Courier New" w:cs="Courier New"/>
-          <w:sz w:val="15"/>
-          <w:szCs w:val="15"/>
-        </w:rPr>
-      </w:pPr>
-      <w:proofErr w:type="gramStart"/>
-      <w:r>
-        <w:rPr>
-          <w:rFonts w:ascii="Courier New" w:hAnsi="Courier New" w:cs="Courier New"/>
-          <w:sz w:val="15"/>
-          <w:szCs w:val="15"/>
-        </w:rPr>
-        <w:t>[  1</w:t>
-      </w:r>
-      <w:proofErr w:type="gramEnd"/>
-      <w:r>
-        <w:rPr>
-          <w:rFonts w:ascii="Courier New" w:hAnsi="Courier New" w:cs="Courier New"/>
-          <w:sz w:val="15"/>
-          <w:szCs w:val="15"/>
-        </w:rPr>
-        <w:t>, -1, -1 ] = 3   [ -1, -1, -1 ] = 3   [  0, -1, -2 ] = 5   [  0, -1,  0 ] = 1   [  1, -1, -1 ] = 3   [  0, -1, -2 ] = 5   [  0, -1,  0 ] = 1   [ -1, -1, -1 ] = 3</w:t>
-      </w:r>
-    </w:p>
-    <w:p>
-      <w:pPr>
-        <w:pStyle w:val="PlainText"/>
-        <w:rPr>
-          <w:rFonts w:ascii="Courier New" w:hAnsi="Courier New" w:cs="Courier New"/>
-          <w:sz w:val="15"/>
-          <w:szCs w:val="15"/>
-        </w:rPr>
-      </w:pPr>
-      <w:r>
-        <w:rPr>
-          <w:rFonts w:ascii="Courier New" w:hAnsi="Courier New" w:cs="Courier New"/>
-          <w:sz w:val="15"/>
-          <w:szCs w:val="15"/>
-        </w:rPr>
-        <w:t>[ -</w:t>
-      </w:r>
-      <w:proofErr w:type="gramStart"/>
-      <w:r>
-        <w:rPr>
-          <w:rFonts w:ascii="Courier New" w:hAnsi="Courier New" w:cs="Courier New"/>
-          <w:sz w:val="15"/>
-          <w:szCs w:val="15"/>
-        </w:rPr>
-        <w:t>1,  1</w:t>
-      </w:r>
-      <w:proofErr w:type="gramEnd"/>
-      <w:r>
-        <w:rPr>
-          <w:rFonts w:ascii="Courier New" w:hAnsi="Courier New" w:cs="Courier New"/>
-          <w:sz w:val="15"/>
-          <w:szCs w:val="15"/>
-        </w:rPr>
-        <w:t>,  1 ] = 3   [  0,  0,  1 ] = 1   [  0,  2,  1 ] = 5   [  1,  1,  1 ] = 3   [  0,  0,  1 ] = 1   [  0,  2,  1 ] = 5   [ -1,  1,  1 ] = 3   [  1,  1,  1 ] = 3</w:t>
-      </w:r>
-    </w:p>
-    <w:p>
-      <w:pPr>
-        <w:pStyle w:val="PlainText"/>
-        <w:rPr>
-          <w:rFonts w:ascii="Courier New" w:hAnsi="Courier New" w:cs="Courier New"/>
-          <w:sz w:val="15"/>
-          <w:szCs w:val="15"/>
-        </w:rPr>
-      </w:pPr>
-      <w:r>
-        <w:rPr>
-          <w:rFonts w:ascii="Courier New" w:hAnsi="Courier New" w:cs="Courier New"/>
-          <w:sz w:val="15"/>
-          <w:szCs w:val="15"/>
-        </w:rPr>
-        <w:t>[ -1, -1, -</w:t>
-      </w:r>
-      <w:proofErr w:type="gramStart"/>
-      <w:r>
-        <w:rPr>
-          <w:rFonts w:ascii="Courier New" w:hAnsi="Courier New" w:cs="Courier New"/>
-          <w:sz w:val="15"/>
-          <w:szCs w:val="15"/>
-        </w:rPr>
-        <w:t>1 ]</w:t>
-      </w:r>
-      <w:proofErr w:type="gramEnd"/>
-      <w:r>
-        <w:rPr>
-          <w:rFonts w:ascii="Courier New" w:hAnsi="Courier New" w:cs="Courier New"/>
-          <w:sz w:val="15"/>
-          <w:szCs w:val="15"/>
-        </w:rPr>
-        <w:t xml:space="preserve"> = 3   [  0,  0, -1 ] = 1   [ -2,  0, -1 ] = 5   [ -1,  1, -1 ] = 3   [ -2,  0, -1 ] = 5   [  0,  0, -1 ] = 1   [ -1,  1, -1 ] = 3   [ -1, -1, -1 ] = 3</w:t>
-      </w:r>
     </w:p>
     <w:sectPr>
       <w:pgSz w:w="16840" w:h="11900" w:orient="landscape"/>
-      <w:pgMar w:top="567" w:right="624" w:bottom="567" w:left="624" w:header="709" w:footer="709" w:gutter="0"/>
+      <w:pgMar w:top="567" w:right="567" w:bottom="567" w:left="567" w:header="709" w:footer="709" w:gutter="0"/>
       <w:cols w:space="708"/>
       <w:docGrid w:linePitch="360"/>
     </w:sectPr>
@@ -2151,7 +2143,7 @@
     <w:link w:val="PlainTextChar"/>
     <w:uiPriority w:val="99"/>
     <w:unhideWhenUsed/>
-    <w:rsid w:val="000A57FD"/>
+    <w:rsid w:val="00F51E26"/>
     <w:rPr>
       <w:rFonts w:ascii="Consolas" w:hAnsi="Consolas" w:cs="Consolas"/>
       <w:sz w:val="21"/>
@@ -2163,7 +2155,7 @@
     <w:basedOn w:val="DefaultParagraphFont"/>
     <w:link w:val="PlainText"/>
     <w:uiPriority w:val="99"/>
-    <w:rsid w:val="000A57FD"/>
+    <w:rsid w:val="00F51E26"/>
     <w:rPr>
       <w:rFonts w:ascii="Consolas" w:hAnsi="Consolas" w:cs="Consolas"/>
       <w:sz w:val="21"/>

</xml_diff>

<commit_message>
Cleaned up a lot the link concept
</commit_message>
<xml_diff>
--- a/docs/AllTrioConnections.docx
+++ b/docs/AllTrioConnections.docx
@@ -33,92 +33,92 @@
           <w:sz w:val="15"/>
           <w:szCs w:val="15"/>
         </w:rPr>
-        <w:t>[  1, -1, -1 ] CP11  [  1,  0,  0 ] CP01  [  1, -1,  1 ] CP13  [  1, -2,  0 ] CP18  [  1, -2,  0 ] CP18  [  1, -1, -1 ] CP11  [  1,  0,  0 ] CP01  [  1, -1,  1 ] CP13</w:t>
-      </w:r>
-    </w:p>
-    <w:p>
-      <w:pPr>
-        <w:rPr>
-          <w:rFonts w:ascii="Courier New" w:hAnsi="Courier New" w:cs="Courier New"/>
-          <w:sz w:val="15"/>
-          <w:szCs w:val="15"/>
-        </w:rPr>
-      </w:pPr>
-      <w:r>
-        <w:rPr>
-          <w:rFonts w:ascii="Courier New" w:hAnsi="Courier New" w:cs="Courier New"/>
-          <w:sz w:val="15"/>
-          <w:szCs w:val="15"/>
-        </w:rPr>
-        <w:t>[ -1,  1,  1 ] CN11  [ -1,  0,  2 ] CN21  [ -1, -1,  1 ] CN10  [ -1,  0,  0 ] CN01  [ -1,  0,  2 ] CN21  [ -1, -1,  1 ] CN10  [ -1,  0,  0 ] CN01  [ -1,  1,  1 ] CN11</w:t>
-      </w:r>
-    </w:p>
-    <w:p>
-      <w:pPr>
-        <w:rPr>
-          <w:rFonts w:ascii="Courier New" w:hAnsi="Courier New" w:cs="Courier New"/>
-          <w:sz w:val="15"/>
-          <w:szCs w:val="15"/>
-        </w:rPr>
-      </w:pPr>
-      <w:r>
-        <w:rPr>
-          <w:rFonts w:ascii="Courier New" w:hAnsi="Courier New" w:cs="Courier New"/>
-          <w:sz w:val="15"/>
-          <w:szCs w:val="15"/>
-        </w:rPr>
-        <w:t>[ -1,  1,  1 ] CN11  [ -1,  1, -1 ] CN13  [  0,  1,  0 ] CP02  [ -2,  1,  0 ] CN15  [ -2,  1,  0 ] CN15  [  0,  1,  0 ] CP02  [ -1,  1,  1 ] CN11  [ -1,  1, -1 ] CN13</w:t>
-      </w:r>
-    </w:p>
-    <w:p>
-      <w:pPr>
-        <w:rPr>
-          <w:rFonts w:ascii="Courier New" w:hAnsi="Courier New" w:cs="Courier New"/>
-          <w:sz w:val="15"/>
-          <w:szCs w:val="15"/>
-        </w:rPr>
-      </w:pPr>
-      <w:r>
-        <w:rPr>
-          <w:rFonts w:ascii="Courier New" w:hAnsi="Courier New" w:cs="Courier New"/>
-          <w:sz w:val="15"/>
-          <w:szCs w:val="15"/>
-        </w:rPr>
-        <w:t>[  1, -1, -1 ] CP11  [ -1, -1, -1 ] CN12  [  0, -1, -2 ] CN24  [  0, -1,  0 ] CN02  [  0, -1, -2 ] CN24  [  0, -1,  0 ] CN02  [ -1, -1, -1 ] CN12  [  1, -1, -1 ] CP11</w:t>
-      </w:r>
-    </w:p>
-    <w:p>
-      <w:pPr>
-        <w:rPr>
-          <w:rFonts w:ascii="Courier New" w:hAnsi="Courier New" w:cs="Courier New"/>
-          <w:sz w:val="15"/>
-          <w:szCs w:val="15"/>
-        </w:rPr>
-      </w:pPr>
-      <w:r>
-        <w:rPr>
-          <w:rFonts w:ascii="Courier New" w:hAnsi="Courier New" w:cs="Courier New"/>
-          <w:sz w:val="15"/>
-          <w:szCs w:val="15"/>
-        </w:rPr>
-        <w:t>[ -1,  1,  1 ] CN11  [  0,  0,  1 ] CP03  [  0,  2,  1 ] CP22  [  1,  1,  1 ] CP12  [  0,  2,  1 ] CP22  [ -1,  1,  1 ] CN11  [  1,  1,  1 ] CP12  [  0,  0,  1 ] CP03</w:t>
-      </w:r>
-    </w:p>
-    <w:p>
-      <w:pPr>
-        <w:rPr>
-          <w:rFonts w:ascii="Courier New" w:hAnsi="Courier New" w:cs="Courier New"/>
-          <w:sz w:val="15"/>
-          <w:szCs w:val="15"/>
-        </w:rPr>
-      </w:pPr>
-      <w:r>
-        <w:rPr>
-          <w:rFonts w:ascii="Courier New" w:hAnsi="Courier New" w:cs="Courier New"/>
-          <w:sz w:val="15"/>
-          <w:szCs w:val="15"/>
-        </w:rPr>
-        <w:t>[  1, -1, -1 ] CP11  [  2,  0, -1 ] CP16  [  0,  0, -1 ] CN03  [  1,  1, -1 ] CP10  [  2,  0, -1 ] CP16  [  1,  1, -1 ] CP10  [  1, -1, -1 ] CP11  [  0,  0, -1 ] CN03</w:t>
+        <w:t>[  1, -1, -1 ] CP13  [  1,  0,  0 ] CP01  [  1, -1,  1 ] CP12  [  1, -2,  0 ] CP19  [  1, -2,  0 ] CP19  [  1, -1, -1 ] CP13  [  1,  0,  0 ] CP01  [  1, -1,  1 ] CP12</w:t>
+      </w:r>
+    </w:p>
+    <w:p>
+      <w:pPr>
+        <w:rPr>
+          <w:rFonts w:ascii="Courier New" w:hAnsi="Courier New" w:cs="Courier New"/>
+          <w:sz w:val="15"/>
+          <w:szCs w:val="15"/>
+        </w:rPr>
+      </w:pPr>
+      <w:r>
+        <w:rPr>
+          <w:rFonts w:ascii="Courier New" w:hAnsi="Courier New" w:cs="Courier New"/>
+          <w:sz w:val="15"/>
+          <w:szCs w:val="15"/>
+        </w:rPr>
+        <w:t>[ -1,  1,  1 ] CN13  [ -1,  0,  2 ] CN21  [ -1, -1,  1 ] CN11  [ -1,  0,  0 ] CN01  [ -1,  0,  2 ] CN21  [ -1, -1,  1 ] CN11  [ -1,  0,  0 ] CN01  [ -1,  1,  1 ] CN13</w:t>
+      </w:r>
+    </w:p>
+    <w:p>
+      <w:pPr>
+        <w:rPr>
+          <w:rFonts w:ascii="Courier New" w:hAnsi="Courier New" w:cs="Courier New"/>
+          <w:sz w:val="15"/>
+          <w:szCs w:val="15"/>
+        </w:rPr>
+      </w:pPr>
+      <w:r>
+        <w:rPr>
+          <w:rFonts w:ascii="Courier New" w:hAnsi="Courier New" w:cs="Courier New"/>
+          <w:sz w:val="15"/>
+          <w:szCs w:val="15"/>
+        </w:rPr>
+        <w:t>[ -1,  1,  1 ] CN13  [ -1,  1, -1 ] CN12  [  0,  1,  0 ] CP02  [ -2,  1,  0 ] CN15  [ -2,  1,  0 ] CN15  [  0,  1,  0 ] CP02  [ -1,  1,  1 ] CN13  [ -1,  1, -1 ] CN12</w:t>
+      </w:r>
+    </w:p>
+    <w:p>
+      <w:pPr>
+        <w:rPr>
+          <w:rFonts w:ascii="Courier New" w:hAnsi="Courier New" w:cs="Courier New"/>
+          <w:sz w:val="15"/>
+          <w:szCs w:val="15"/>
+        </w:rPr>
+      </w:pPr>
+      <w:r>
+        <w:rPr>
+          <w:rFonts w:ascii="Courier New" w:hAnsi="Courier New" w:cs="Courier New"/>
+          <w:sz w:val="15"/>
+          <w:szCs w:val="15"/>
+        </w:rPr>
+        <w:t>[  1, -1, -1 ] CP13  [ -1, -1, -1 ] CN10  [  0, -1, -2 ] CN24  [  0, -1,  0 ] CN02  [  0, -1, -2 ] CN24  [  0, -1,  0 ] CN02  [ -1, -1, -1 ] CN10  [  1, -1, -1 ] CP13</w:t>
+      </w:r>
+    </w:p>
+    <w:p>
+      <w:pPr>
+        <w:rPr>
+          <w:rFonts w:ascii="Courier New" w:hAnsi="Courier New" w:cs="Courier New"/>
+          <w:sz w:val="15"/>
+          <w:szCs w:val="15"/>
+        </w:rPr>
+      </w:pPr>
+      <w:r>
+        <w:rPr>
+          <w:rFonts w:ascii="Courier New" w:hAnsi="Courier New" w:cs="Courier New"/>
+          <w:sz w:val="15"/>
+          <w:szCs w:val="15"/>
+        </w:rPr>
+        <w:t>[ -1,  1,  1 ] CN13  [  0,  0,  1 ] CP03  [  0,  2,  1 ] CP22  [  1,  1,  1 ] CP10  [  0,  2,  1 ] CP22  [ -1,  1,  1 ] CN13  [  1,  1,  1 ] CP10  [  0,  0,  1 ] CP03</w:t>
+      </w:r>
+    </w:p>
+    <w:p>
+      <w:pPr>
+        <w:rPr>
+          <w:rFonts w:ascii="Courier New" w:hAnsi="Courier New" w:cs="Courier New"/>
+          <w:sz w:val="15"/>
+          <w:szCs w:val="15"/>
+        </w:rPr>
+      </w:pPr>
+      <w:r>
+        <w:rPr>
+          <w:rFonts w:ascii="Courier New" w:hAnsi="Courier New" w:cs="Courier New"/>
+          <w:sz w:val="15"/>
+          <w:szCs w:val="15"/>
+        </w:rPr>
+        <w:t>[  1, -1, -1 ] CP13  [  2,  0, -1 ] CP17  [  0,  0, -1 ] CN03  [  1,  1, -1 ] CP11  [  2,  0, -1 ] CP17  [  1,  1, -1 ] CP11  [  1, -1, -1 ] CP13  [  0,  0, -1 ] CN03</w:t>
       </w:r>
     </w:p>
     <w:p>
@@ -161,92 +161,92 @@
           <w:sz w:val="15"/>
           <w:szCs w:val="15"/>
         </w:rPr>
-        <w:t>[  1,  0, -2 ] CP21  [  1,  1, -1 ] CP10  [  1,  0,  0 ] CP01  [  1, -1, -1 ] CP11  [  1, -1, -1 ] CP11  [  1,  0, -2 ] CP21  [  1,  1, -1 ] CP10  [  1,  0,  0 ] CP01</w:t>
-      </w:r>
-    </w:p>
-    <w:p>
-      <w:pPr>
-        <w:rPr>
-          <w:rFonts w:ascii="Courier New" w:hAnsi="Courier New" w:cs="Courier New"/>
-          <w:sz w:val="15"/>
-          <w:szCs w:val="15"/>
-        </w:rPr>
-      </w:pPr>
-      <w:r>
-        <w:rPr>
-          <w:rFonts w:ascii="Courier New" w:hAnsi="Courier New" w:cs="Courier New"/>
-          <w:sz w:val="15"/>
-          <w:szCs w:val="15"/>
-        </w:rPr>
-        <w:t>[ -1,  0,  0 ] CN01  [ -1, -1,  1 ] CN10  [ -1, -2,  0 ] CN19  [ -1, -1, -1 ] CN12  [ -1, -1,  1 ] CN10  [ -1, -2,  0 ] CN19  [ -1, -1, -1 ] CN12  [ -1,  0,  0 ] CN01</w:t>
-      </w:r>
-    </w:p>
-    <w:p>
-      <w:pPr>
-        <w:rPr>
-          <w:rFonts w:ascii="Courier New" w:hAnsi="Courier New" w:cs="Courier New"/>
-          <w:sz w:val="15"/>
-          <w:szCs w:val="15"/>
-        </w:rPr>
-      </w:pPr>
-      <w:r>
-        <w:rPr>
-          <w:rFonts w:ascii="Courier New" w:hAnsi="Courier New" w:cs="Courier New"/>
-          <w:sz w:val="15"/>
-          <w:szCs w:val="15"/>
-        </w:rPr>
-        <w:t>[  1,  1,  1 ] CP12  [  1,  1, -1 ] CP10  [  2,  1,  0 ] CP14  [  0,  1,  0 ] CP02  [  0,  1,  0 ] CP02  [  2,  1,  0 ] CP14  [  1,  1,  1 ] CP12  [  1,  1, -1 ] CP10</w:t>
-      </w:r>
-    </w:p>
-    <w:p>
-      <w:pPr>
-        <w:rPr>
-          <w:rFonts w:ascii="Courier New" w:hAnsi="Courier New" w:cs="Courier New"/>
-          <w:sz w:val="15"/>
-          <w:szCs w:val="15"/>
-        </w:rPr>
-      </w:pPr>
-      <w:r>
-        <w:rPr>
-          <w:rFonts w:ascii="Courier New" w:hAnsi="Courier New" w:cs="Courier New"/>
-          <w:sz w:val="15"/>
-          <w:szCs w:val="15"/>
-        </w:rPr>
-        <w:t>[  1, -1,  1 ] CP13  [ -1, -1,  1 ] CN10  [  0, -1,  0 ] CN02  [  0, -1,  2 ] CN25  [  0, -1,  0 ] CN02  [  0, -1,  2 ] CN25  [ -1, -1,  1 ] CN10  [  1, -1,  1 ] CP13</w:t>
-      </w:r>
-    </w:p>
-    <w:p>
-      <w:pPr>
-        <w:rPr>
-          <w:rFonts w:ascii="Courier New" w:hAnsi="Courier New" w:cs="Courier New"/>
-          <w:sz w:val="15"/>
-          <w:szCs w:val="15"/>
-        </w:rPr>
-      </w:pPr>
-      <w:r>
-        <w:rPr>
-          <w:rFonts w:ascii="Courier New" w:hAnsi="Courier New" w:cs="Courier New"/>
-          <w:sz w:val="15"/>
-          <w:szCs w:val="15"/>
-        </w:rPr>
-        <w:t>[ -2,  0,  1 ] CN16  [ -1, -1,  1 ] CN10  [ -1,  1,  1 ] CN11  [  0,  0,  1 ] CP03  [ -1,  1,  1 ] CN11  [ -2,  0,  1 ] CN16  [  0,  0,  1 ] CP03  [ -1, -1,  1 ] CN10</w:t>
-      </w:r>
-    </w:p>
-    <w:p>
-      <w:pPr>
-        <w:rPr>
-          <w:rFonts w:ascii="Courier New" w:hAnsi="Courier New" w:cs="Courier New"/>
-          <w:sz w:val="15"/>
-          <w:szCs w:val="15"/>
-        </w:rPr>
-      </w:pPr>
-      <w:r>
-        <w:rPr>
-          <w:rFonts w:ascii="Courier New" w:hAnsi="Courier New" w:cs="Courier New"/>
-          <w:sz w:val="15"/>
-          <w:szCs w:val="15"/>
-        </w:rPr>
-        <w:t>[  0,  0, -1 ] CN03  [  1,  1, -1 ] CP10  [ -1,  1, -1 ] CN13  [  0,  2, -1 ] CP23  [  1,  1, -1 ] CP10  [  0,  2, -1 ] CP23  [  0,  0, -1 ] CN03  [ -1,  1, -1 ] CN13</w:t>
+        <w:t>[  1,  0, -2 ] CP21  [  1,  1, -1 ] CP11  [  1,  0,  0 ] CP01  [  1, -1, -1 ] CP13  [  1, -1, -1 ] CP13  [  1,  0, -2 ] CP21  [  1,  1, -1 ] CP11  [  1,  0,  0 ] CP01</w:t>
+      </w:r>
+    </w:p>
+    <w:p>
+      <w:pPr>
+        <w:rPr>
+          <w:rFonts w:ascii="Courier New" w:hAnsi="Courier New" w:cs="Courier New"/>
+          <w:sz w:val="15"/>
+          <w:szCs w:val="15"/>
+        </w:rPr>
+      </w:pPr>
+      <w:r>
+        <w:rPr>
+          <w:rFonts w:ascii="Courier New" w:hAnsi="Courier New" w:cs="Courier New"/>
+          <w:sz w:val="15"/>
+          <w:szCs w:val="15"/>
+        </w:rPr>
+        <w:t>[ -1,  0,  0 ] CN01  [ -1, -1,  1 ] CN11  [ -1, -2,  0 ] CN18  [ -1, -1, -1 ] CN10  [ -1, -1,  1 ] CN11  [ -1, -2,  0 ] CN18  [ -1, -1, -1 ] CN10  [ -1,  0,  0 ] CN01</w:t>
+      </w:r>
+    </w:p>
+    <w:p>
+      <w:pPr>
+        <w:rPr>
+          <w:rFonts w:ascii="Courier New" w:hAnsi="Courier New" w:cs="Courier New"/>
+          <w:sz w:val="15"/>
+          <w:szCs w:val="15"/>
+        </w:rPr>
+      </w:pPr>
+      <w:r>
+        <w:rPr>
+          <w:rFonts w:ascii="Courier New" w:hAnsi="Courier New" w:cs="Courier New"/>
+          <w:sz w:val="15"/>
+          <w:szCs w:val="15"/>
+        </w:rPr>
+        <w:t>[  1,  1,  1 ] CP10  [  1,  1, -1 ] CP11  [  2,  1,  0 ] CP14  [  0,  1,  0 ] CP02  [  0,  1,  0 ] CP02  [  2,  1,  0 ] CP14  [  1,  1,  1 ] CP10  [  1,  1, -1 ] CP11</w:t>
+      </w:r>
+    </w:p>
+    <w:p>
+      <w:pPr>
+        <w:rPr>
+          <w:rFonts w:ascii="Courier New" w:hAnsi="Courier New" w:cs="Courier New"/>
+          <w:sz w:val="15"/>
+          <w:szCs w:val="15"/>
+        </w:rPr>
+      </w:pPr>
+      <w:r>
+        <w:rPr>
+          <w:rFonts w:ascii="Courier New" w:hAnsi="Courier New" w:cs="Courier New"/>
+          <w:sz w:val="15"/>
+          <w:szCs w:val="15"/>
+        </w:rPr>
+        <w:t>[  1, -1,  1 ] CP12  [ -1, -1,  1 ] CN11  [  0, -1,  0 ] CN02  [  0, -1,  2 ] CN25  [  0, -1,  0 ] CN02  [  0, -1,  2 ] CN25  [ -1, -1,  1 ] CN11  [  1, -1,  1 ] CP12</w:t>
+      </w:r>
+    </w:p>
+    <w:p>
+      <w:pPr>
+        <w:rPr>
+          <w:rFonts w:ascii="Courier New" w:hAnsi="Courier New" w:cs="Courier New"/>
+          <w:sz w:val="15"/>
+          <w:szCs w:val="15"/>
+        </w:rPr>
+      </w:pPr>
+      <w:r>
+        <w:rPr>
+          <w:rFonts w:ascii="Courier New" w:hAnsi="Courier New" w:cs="Courier New"/>
+          <w:sz w:val="15"/>
+          <w:szCs w:val="15"/>
+        </w:rPr>
+        <w:t>[ -2,  0,  1 ] CN17  [ -1, -1,  1 ] CN11  [ -1,  1,  1 ] CN13  [  0,  0,  1 ] CP03  [ -1,  1,  1 ] CN13  [ -2,  0,  1 ] CN17  [  0,  0,  1 ] CP03  [ -1, -1,  1 ] CN11</w:t>
+      </w:r>
+    </w:p>
+    <w:p>
+      <w:pPr>
+        <w:rPr>
+          <w:rFonts w:ascii="Courier New" w:hAnsi="Courier New" w:cs="Courier New"/>
+          <w:sz w:val="15"/>
+          <w:szCs w:val="15"/>
+        </w:rPr>
+      </w:pPr>
+      <w:r>
+        <w:rPr>
+          <w:rFonts w:ascii="Courier New" w:hAnsi="Courier New" w:cs="Courier New"/>
+          <w:sz w:val="15"/>
+          <w:szCs w:val="15"/>
+        </w:rPr>
+        <w:t>[  0,  0, -1 ] CN03  [  1,  1, -1 ] CP11  [ -1,  1, -1 ] CN12  [  0,  2, -1 ] CP23  [  1,  1, -1 ] CP11  [  0,  2, -1 ] CP23  [  0,  0, -1 ] CN03  [ -1,  1, -1 ] CN12</w:t>
       </w:r>
     </w:p>
     <w:p>
@@ -289,92 +289,92 @@
           <w:sz w:val="15"/>
           <w:szCs w:val="15"/>
         </w:rPr>
-        <w:t>[  1,  1, -1 ] CP10  [  1,  2,  0 ] CP19  [  1,  1,  1 ] CP12  [  1,  0,  0 ] CP01  [  1,  0,  0 ] CP01  [  1,  1, -1 ] CP10  [  1,  2,  0 ] CP19  [  1,  1,  1 ] CP12</w:t>
-      </w:r>
-    </w:p>
-    <w:p>
-      <w:pPr>
-        <w:rPr>
-          <w:rFonts w:ascii="Courier New" w:hAnsi="Courier New" w:cs="Courier New"/>
-          <w:sz w:val="15"/>
-          <w:szCs w:val="15"/>
-        </w:rPr>
-      </w:pPr>
-      <w:r>
-        <w:rPr>
-          <w:rFonts w:ascii="Courier New" w:hAnsi="Courier New" w:cs="Courier New"/>
-          <w:sz w:val="15"/>
-          <w:szCs w:val="15"/>
-        </w:rPr>
-        <w:t>[ -1,  1, -1 ] CN13  [ -1,  0,  0 ] CN01  [ -1, -1, -1 ] CN12  [ -1,  0, -2 ] CN20  [ -1,  0,  0 ] CN01  [ -1, -1, -1 ] CN12  [ -1,  0, -2 ] CN20  [ -1,  1, -1 ] CN13</w:t>
-      </w:r>
-    </w:p>
-    <w:p>
-      <w:pPr>
-        <w:rPr>
-          <w:rFonts w:ascii="Courier New" w:hAnsi="Courier New" w:cs="Courier New"/>
-          <w:sz w:val="15"/>
-          <w:szCs w:val="15"/>
-        </w:rPr>
-      </w:pPr>
-      <w:r>
-        <w:rPr>
-          <w:rFonts w:ascii="Courier New" w:hAnsi="Courier New" w:cs="Courier New"/>
-          <w:sz w:val="15"/>
-          <w:szCs w:val="15"/>
-        </w:rPr>
-        <w:t>[  0,  1,  2 ] CP24  [  0,  1,  0 ] CP02  [  1,  1,  1 ] CP12  [ -1,  1,  1 ] CN11  [ -1,  1,  1 ] CN11  [  1,  1,  1 ] CP12  [  0,  1,  2 ] CP24  [  0,  1,  0 ] CP02</w:t>
-      </w:r>
-    </w:p>
-    <w:p>
-      <w:pPr>
-        <w:rPr>
-          <w:rFonts w:ascii="Courier New" w:hAnsi="Courier New" w:cs="Courier New"/>
-          <w:sz w:val="15"/>
-          <w:szCs w:val="15"/>
-        </w:rPr>
-      </w:pPr>
-      <w:r>
-        <w:rPr>
-          <w:rFonts w:ascii="Courier New" w:hAnsi="Courier New" w:cs="Courier New"/>
-          <w:sz w:val="15"/>
-          <w:szCs w:val="15"/>
-        </w:rPr>
-        <w:t>[  0, -1,  0 ] CN02  [ -2, -1,  0 ] CN14  [ -1, -1, -1 ] CN12  [ -1, -1,  1 ] CN10  [ -1, -1, -1 ] CN12  [ -1, -1,  1 ] CN10  [ -2, -1,  0 ] CN14  [  0, -1,  0 ] CN02</w:t>
-      </w:r>
-    </w:p>
-    <w:p>
-      <w:pPr>
-        <w:rPr>
-          <w:rFonts w:ascii="Courier New" w:hAnsi="Courier New" w:cs="Courier New"/>
-          <w:sz w:val="15"/>
-          <w:szCs w:val="15"/>
-        </w:rPr>
-      </w:pPr>
-      <w:r>
-        <w:rPr>
-          <w:rFonts w:ascii="Courier New" w:hAnsi="Courier New" w:cs="Courier New"/>
-          <w:sz w:val="15"/>
-          <w:szCs w:val="15"/>
-        </w:rPr>
-        <w:t>[  0,  0,  1 ] CP03  [  1, -1,  1 ] CP13  [  1,  1,  1 ] CP12  [  2,  0,  1 ] CP17  [  1,  1,  1 ] CP12  [  0,  0,  1 ] CP03  [  2,  0,  1 ] CP17  [  1, -1,  1 ] CP13</w:t>
-      </w:r>
-    </w:p>
-    <w:p>
-      <w:pPr>
-        <w:rPr>
-          <w:rFonts w:ascii="Courier New" w:hAnsi="Courier New" w:cs="Courier New"/>
-          <w:sz w:val="15"/>
-          <w:szCs w:val="15"/>
-        </w:rPr>
-      </w:pPr>
-      <w:r>
-        <w:rPr>
-          <w:rFonts w:ascii="Courier New" w:hAnsi="Courier New" w:cs="Courier New"/>
-          <w:sz w:val="15"/>
-          <w:szCs w:val="15"/>
-        </w:rPr>
-        <w:t>[  0, -2, -1 ] CN22  [  1, -1, -1 ] CP11  [ -1, -1, -1 ] CN12  [  0,  0, -1 ] CN03  [  1, -1, -1 ] CP11  [  0,  0, -1 ] CN03  [  0, -2, -1 ] CN22  [ -1, -1, -1 ] CN12</w:t>
+        <w:t>[  1,  1, -1 ] CP11  [  1,  2,  0 ] CP18  [  1,  1,  1 ] CP10  [  1,  0,  0 ] CP01  [  1,  0,  0 ] CP01  [  1,  1, -1 ] CP11  [  1,  2,  0 ] CP18  [  1,  1,  1 ] CP10</w:t>
+      </w:r>
+    </w:p>
+    <w:p>
+      <w:pPr>
+        <w:rPr>
+          <w:rFonts w:ascii="Courier New" w:hAnsi="Courier New" w:cs="Courier New"/>
+          <w:sz w:val="15"/>
+          <w:szCs w:val="15"/>
+        </w:rPr>
+      </w:pPr>
+      <w:r>
+        <w:rPr>
+          <w:rFonts w:ascii="Courier New" w:hAnsi="Courier New" w:cs="Courier New"/>
+          <w:sz w:val="15"/>
+          <w:szCs w:val="15"/>
+        </w:rPr>
+        <w:t>[ -1,  1, -1 ] CN12  [ -1,  0,  0 ] CN01  [ -1, -1, -1 ] CN10  [ -1,  0, -2 ] CN20  [ -1,  0,  0 ] CN01  [ -1, -1, -1 ] CN10  [ -1,  0, -2 ] CN20  [ -1,  1, -1 ] CN12</w:t>
+      </w:r>
+    </w:p>
+    <w:p>
+      <w:pPr>
+        <w:rPr>
+          <w:rFonts w:ascii="Courier New" w:hAnsi="Courier New" w:cs="Courier New"/>
+          <w:sz w:val="15"/>
+          <w:szCs w:val="15"/>
+        </w:rPr>
+      </w:pPr>
+      <w:r>
+        <w:rPr>
+          <w:rFonts w:ascii="Courier New" w:hAnsi="Courier New" w:cs="Courier New"/>
+          <w:sz w:val="15"/>
+          <w:szCs w:val="15"/>
+        </w:rPr>
+        <w:t>[  0,  1,  2 ] CP24  [  0,  1,  0 ] CP02  [  1,  1,  1 ] CP10  [ -1,  1,  1 ] CN13  [ -1,  1,  1 ] CN13  [  1,  1,  1 ] CP10  [  0,  1,  2 ] CP24  [  0,  1,  0 ] CP02</w:t>
+      </w:r>
+    </w:p>
+    <w:p>
+      <w:pPr>
+        <w:rPr>
+          <w:rFonts w:ascii="Courier New" w:hAnsi="Courier New" w:cs="Courier New"/>
+          <w:sz w:val="15"/>
+          <w:szCs w:val="15"/>
+        </w:rPr>
+      </w:pPr>
+      <w:r>
+        <w:rPr>
+          <w:rFonts w:ascii="Courier New" w:hAnsi="Courier New" w:cs="Courier New"/>
+          <w:sz w:val="15"/>
+          <w:szCs w:val="15"/>
+        </w:rPr>
+        <w:t>[  0, -1,  0 ] CN02  [ -2, -1,  0 ] CN14  [ -1, -1, -1 ] CN10  [ -1, -1,  1 ] CN11  [ -1, -1, -1 ] CN10  [ -1, -1,  1 ] CN11  [ -2, -1,  0 ] CN14  [  0, -1,  0 ] CN02</w:t>
+      </w:r>
+    </w:p>
+    <w:p>
+      <w:pPr>
+        <w:rPr>
+          <w:rFonts w:ascii="Courier New" w:hAnsi="Courier New" w:cs="Courier New"/>
+          <w:sz w:val="15"/>
+          <w:szCs w:val="15"/>
+        </w:rPr>
+      </w:pPr>
+      <w:r>
+        <w:rPr>
+          <w:rFonts w:ascii="Courier New" w:hAnsi="Courier New" w:cs="Courier New"/>
+          <w:sz w:val="15"/>
+          <w:szCs w:val="15"/>
+        </w:rPr>
+        <w:t>[  0,  0,  1 ] CP03  [  1, -1,  1 ] CP12  [  1,  1,  1 ] CP10  [  2,  0,  1 ] CP16  [  1,  1,  1 ] CP10  [  0,  0,  1 ] CP03  [  2,  0,  1 ] CP16  [  1, -1,  1 ] CP12</w:t>
+      </w:r>
+    </w:p>
+    <w:p>
+      <w:pPr>
+        <w:rPr>
+          <w:rFonts w:ascii="Courier New" w:hAnsi="Courier New" w:cs="Courier New"/>
+          <w:sz w:val="15"/>
+          <w:szCs w:val="15"/>
+        </w:rPr>
+      </w:pPr>
+      <w:r>
+        <w:rPr>
+          <w:rFonts w:ascii="Courier New" w:hAnsi="Courier New" w:cs="Courier New"/>
+          <w:sz w:val="15"/>
+          <w:szCs w:val="15"/>
+        </w:rPr>
+        <w:t>[  0, -2, -1 ] CN22  [  1, -1, -1 ] CP13  [ -1, -1, -1 ] CN10  [  0,  0, -1 ] CN03  [  1, -1, -1 ] CP13  [  0,  0, -1 ] CN03  [  0, -2, -1 ] CN22  [ -1, -1, -1 ] CN10</w:t>
       </w:r>
     </w:p>
     <w:p>
@@ -417,92 +417,92 @@
           <w:sz w:val="15"/>
           <w:szCs w:val="15"/>
         </w:rPr>
-        <w:t>[  1,  0,  0 ] CP01  [  1,  1,  1 ] CP12  [  1,  0,  2 ] CP20  [  1, -1,  1 ] CP13  [  1, -1,  1 ] CP13  [  1,  0,  0 ] CP01  [  1,  1,  1 ] CP12  [  1,  0,  2 ] CP20</w:t>
-      </w:r>
-    </w:p>
-    <w:p>
-      <w:pPr>
-        <w:rPr>
-          <w:rFonts w:ascii="Courier New" w:hAnsi="Courier New" w:cs="Courier New"/>
-          <w:sz w:val="15"/>
-          <w:szCs w:val="15"/>
-        </w:rPr>
-      </w:pPr>
-      <w:r>
-        <w:rPr>
-          <w:rFonts w:ascii="Courier New" w:hAnsi="Courier New" w:cs="Courier New"/>
-          <w:sz w:val="15"/>
-          <w:szCs w:val="15"/>
-        </w:rPr>
-        <w:t>[ -1,  2,  0 ] CN18  [ -1,  1,  1 ] CN11  [ -1,  0,  0 ] CN01  [ -1,  1, -1 ] CN13  [ -1,  1,  1 ] CN11  [ -1,  0,  0 ] CN01  [ -1,  1, -1 ] CN13  [ -1,  2,  0 ] CN18</w:t>
-      </w:r>
-    </w:p>
-    <w:p>
-      <w:pPr>
-        <w:rPr>
-          <w:rFonts w:ascii="Courier New" w:hAnsi="Courier New" w:cs="Courier New"/>
-          <w:sz w:val="15"/>
-          <w:szCs w:val="15"/>
-        </w:rPr>
-      </w:pPr>
-      <w:r>
-        <w:rPr>
-          <w:rFonts w:ascii="Courier New" w:hAnsi="Courier New" w:cs="Courier New"/>
-          <w:sz w:val="15"/>
-          <w:szCs w:val="15"/>
-        </w:rPr>
-        <w:t>[  0,  1,  0 ] CP02  [  0,  1, -2 ] CP25  [  1,  1, -1 ] CP10  [ -1,  1, -1 ] CN13  [ -1,  1, -1 ] CN13  [  1,  1, -1 ] CP10  [  0,  1,  0 ] CP02  [  0,  1, -2 ] CP25</w:t>
-      </w:r>
-    </w:p>
-    <w:p>
-      <w:pPr>
-        <w:rPr>
-          <w:rFonts w:ascii="Courier New" w:hAnsi="Courier New" w:cs="Courier New"/>
-          <w:sz w:val="15"/>
-          <w:szCs w:val="15"/>
-        </w:rPr>
-      </w:pPr>
-      <w:r>
-        <w:rPr>
-          <w:rFonts w:ascii="Courier New" w:hAnsi="Courier New" w:cs="Courier New"/>
-          <w:sz w:val="15"/>
-          <w:szCs w:val="15"/>
-        </w:rPr>
-        <w:t>[  2, -1,  0 ] CP15  [  0, -1,  0 ] CN02  [  1, -1, -1 ] CP11  [  1, -1,  1 ] CP13  [  1, -1, -1 ] CP11  [  1, -1,  1 ] CP13  [  0, -1,  0 ] CN02  [  2, -1,  0 ] CP15</w:t>
-      </w:r>
-    </w:p>
-    <w:p>
-      <w:pPr>
-        <w:rPr>
-          <w:rFonts w:ascii="Courier New" w:hAnsi="Courier New" w:cs="Courier New"/>
-          <w:sz w:val="15"/>
-          <w:szCs w:val="15"/>
-        </w:rPr>
-      </w:pPr>
-      <w:r>
-        <w:rPr>
-          <w:rFonts w:ascii="Courier New" w:hAnsi="Courier New" w:cs="Courier New"/>
-          <w:sz w:val="15"/>
-          <w:szCs w:val="15"/>
-        </w:rPr>
-        <w:t>[ -1, -1,  1 ] CN10  [  0, -2,  1 ] CN23  [  0,  0,  1 ] CP03  [  1, -1,  1 ] CP13  [  0,  0,  1 ] CP03  [ -1, -1,  1 ] CN10  [  1, -1,  1 ] CP13  [  0, -2,  1 ] CN23</w:t>
-      </w:r>
-    </w:p>
-    <w:p>
-      <w:pPr>
-        <w:rPr>
-          <w:rFonts w:ascii="Courier New" w:hAnsi="Courier New" w:cs="Courier New"/>
-          <w:sz w:val="15"/>
-          <w:szCs w:val="15"/>
-        </w:rPr>
-      </w:pPr>
-      <w:r>
-        <w:rPr>
-          <w:rFonts w:ascii="Courier New" w:hAnsi="Courier New" w:cs="Courier New"/>
-          <w:sz w:val="15"/>
-          <w:szCs w:val="15"/>
-        </w:rPr>
-        <w:t>[ -1, -1, -1 ] CN12  [  0,  0, -1 ] CN03  [ -2,  0, -1 ] CN17  [ -1,  1, -1 ] CN13  [  0,  0, -1 ] CN03  [ -1,  1, -1 ] CN13  [ -1, -1, -1 ] CN12  [ -2,  0, -1 ] CN17</w:t>
+        <w:t>[  1,  0,  0 ] CP01  [  1,  1,  1 ] CP10  [  1,  0,  2 ] CP20  [  1, -1,  1 ] CP12  [  1, -1,  1 ] CP12  [  1,  0,  0 ] CP01  [  1,  1,  1 ] CP10  [  1,  0,  2 ] CP20</w:t>
+      </w:r>
+    </w:p>
+    <w:p>
+      <w:pPr>
+        <w:rPr>
+          <w:rFonts w:ascii="Courier New" w:hAnsi="Courier New" w:cs="Courier New"/>
+          <w:sz w:val="15"/>
+          <w:szCs w:val="15"/>
+        </w:rPr>
+      </w:pPr>
+      <w:r>
+        <w:rPr>
+          <w:rFonts w:ascii="Courier New" w:hAnsi="Courier New" w:cs="Courier New"/>
+          <w:sz w:val="15"/>
+          <w:szCs w:val="15"/>
+        </w:rPr>
+        <w:t>[ -1,  2,  0 ] CN19  [ -1,  1,  1 ] CN13  [ -1,  0,  0 ] CN01  [ -1,  1, -1 ] CN12  [ -1,  1,  1 ] CN13  [ -1,  0,  0 ] CN01  [ -1,  1, -1 ] CN12  [ -1,  2,  0 ] CN19</w:t>
+      </w:r>
+    </w:p>
+    <w:p>
+      <w:pPr>
+        <w:rPr>
+          <w:rFonts w:ascii="Courier New" w:hAnsi="Courier New" w:cs="Courier New"/>
+          <w:sz w:val="15"/>
+          <w:szCs w:val="15"/>
+        </w:rPr>
+      </w:pPr>
+      <w:r>
+        <w:rPr>
+          <w:rFonts w:ascii="Courier New" w:hAnsi="Courier New" w:cs="Courier New"/>
+          <w:sz w:val="15"/>
+          <w:szCs w:val="15"/>
+        </w:rPr>
+        <w:t>[  0,  1,  0 ] CP02  [  0,  1, -2 ] CP25  [  1,  1, -1 ] CP11  [ -1,  1, -1 ] CN12  [ -1,  1, -1 ] CN12  [  1,  1, -1 ] CP11  [  0,  1,  0 ] CP02  [  0,  1, -2 ] CP25</w:t>
+      </w:r>
+    </w:p>
+    <w:p>
+      <w:pPr>
+        <w:rPr>
+          <w:rFonts w:ascii="Courier New" w:hAnsi="Courier New" w:cs="Courier New"/>
+          <w:sz w:val="15"/>
+          <w:szCs w:val="15"/>
+        </w:rPr>
+      </w:pPr>
+      <w:r>
+        <w:rPr>
+          <w:rFonts w:ascii="Courier New" w:hAnsi="Courier New" w:cs="Courier New"/>
+          <w:sz w:val="15"/>
+          <w:szCs w:val="15"/>
+        </w:rPr>
+        <w:t>[  2, -1,  0 ] CP15  [  0, -1,  0 ] CN02  [  1, -1, -1 ] CP13  [  1, -1,  1 ] CP12  [  1, -1, -1 ] CP13  [  1, -1,  1 ] CP12  [  0, -1,  0 ] CN02  [  2, -1,  0 ] CP15</w:t>
+      </w:r>
+    </w:p>
+    <w:p>
+      <w:pPr>
+        <w:rPr>
+          <w:rFonts w:ascii="Courier New" w:hAnsi="Courier New" w:cs="Courier New"/>
+          <w:sz w:val="15"/>
+          <w:szCs w:val="15"/>
+        </w:rPr>
+      </w:pPr>
+      <w:r>
+        <w:rPr>
+          <w:rFonts w:ascii="Courier New" w:hAnsi="Courier New" w:cs="Courier New"/>
+          <w:sz w:val="15"/>
+          <w:szCs w:val="15"/>
+        </w:rPr>
+        <w:t>[ -1, -1,  1 ] CN11  [  0, -2,  1 ] CN23  [  0,  0,  1 ] CP03  [  1, -1,  1 ] CP12  [  0,  0,  1 ] CP03  [ -1, -1,  1 ] CN11  [  1, -1,  1 ] CP12  [  0, -2,  1 ] CN23</w:t>
+      </w:r>
+    </w:p>
+    <w:p>
+      <w:pPr>
+        <w:rPr>
+          <w:rFonts w:ascii="Courier New" w:hAnsi="Courier New" w:cs="Courier New"/>
+          <w:sz w:val="15"/>
+          <w:szCs w:val="15"/>
+        </w:rPr>
+      </w:pPr>
+      <w:r>
+        <w:rPr>
+          <w:rFonts w:ascii="Courier New" w:hAnsi="Courier New" w:cs="Courier New"/>
+          <w:sz w:val="15"/>
+          <w:szCs w:val="15"/>
+        </w:rPr>
+        <w:t>[ -1, -1, -1 ] CN10  [  0,  0, -1 ] CN03  [ -2,  0, -1 ] CN16  [ -1,  1, -1 ] CN12  [  0,  0, -1 ] CN03  [ -1,  1, -1 ] CN12  [ -1, -1, -1 ] CN10  [ -2,  0, -1 ] CN16</w:t>
       </w:r>
     </w:p>
     <w:p>
@@ -545,92 +545,92 @@
           <w:sz w:val="15"/>
           <w:szCs w:val="15"/>
         </w:rPr>
-        <w:t>[  1,  0, -2 ] CP21  [  1,  1, -1 ] CP10  [  1,  0,  0 ] CP01  [  1, -1, -1 ] CP11  [  1, -1, -1 ] CP11  [  1,  0, -2 ] CP21  [  1,  1, -1 ] CP10  [  1,  0,  0 ] CP01</w:t>
-      </w:r>
-    </w:p>
-    <w:p>
-      <w:pPr>
-        <w:rPr>
-          <w:rFonts w:ascii="Courier New" w:hAnsi="Courier New" w:cs="Courier New"/>
-          <w:sz w:val="15"/>
-          <w:szCs w:val="15"/>
-        </w:rPr>
-      </w:pPr>
-      <w:r>
-        <w:rPr>
-          <w:rFonts w:ascii="Courier New" w:hAnsi="Courier New" w:cs="Courier New"/>
-          <w:sz w:val="15"/>
-          <w:szCs w:val="15"/>
-        </w:rPr>
-        <w:t>[ -1,  2,  0 ] CN18  [ -1,  1,  1 ] CN11  [ -1,  0,  0 ] CN01  [ -1,  1, -1 ] CN13  [ -1,  1,  1 ] CN11  [ -1,  0,  0 ] CN01  [ -1,  1, -1 ] CN13  [ -1,  2,  0 ] CN18</w:t>
-      </w:r>
-    </w:p>
-    <w:p>
-      <w:pPr>
-        <w:rPr>
-          <w:rFonts w:ascii="Courier New" w:hAnsi="Courier New" w:cs="Courier New"/>
-          <w:sz w:val="15"/>
-          <w:szCs w:val="15"/>
-        </w:rPr>
-      </w:pPr>
-      <w:r>
-        <w:rPr>
-          <w:rFonts w:ascii="Courier New" w:hAnsi="Courier New" w:cs="Courier New"/>
-          <w:sz w:val="15"/>
-          <w:szCs w:val="15"/>
-        </w:rPr>
-        <w:t>[  0,  1,  2 ] CP24  [  0,  1,  0 ] CP02  [  1,  1,  1 ] CP12  [ -1,  1,  1 ] CN11  [ -1,  1,  1 ] CN11  [  1,  1,  1 ] CP12  [  0,  1,  2 ] CP24  [  0,  1,  0 ] CP02</w:t>
-      </w:r>
-    </w:p>
-    <w:p>
-      <w:pPr>
-        <w:rPr>
-          <w:rFonts w:ascii="Courier New" w:hAnsi="Courier New" w:cs="Courier New"/>
-          <w:sz w:val="15"/>
-          <w:szCs w:val="15"/>
-        </w:rPr>
-      </w:pPr>
-      <w:r>
-        <w:rPr>
-          <w:rFonts w:ascii="Courier New" w:hAnsi="Courier New" w:cs="Courier New"/>
-          <w:sz w:val="15"/>
-          <w:szCs w:val="15"/>
-        </w:rPr>
-        <w:t>[  2, -1,  0 ] CP15  [  0, -1,  0 ] CN02  [  1, -1, -1 ] CP11  [  1, -1,  1 ] CP13  [  1, -1, -1 ] CP11  [  1, -1,  1 ] CP13  [  0, -1,  0 ] CN02  [  2, -1,  0 ] CP15</w:t>
-      </w:r>
-    </w:p>
-    <w:p>
-      <w:pPr>
-        <w:rPr>
-          <w:rFonts w:ascii="Courier New" w:hAnsi="Courier New" w:cs="Courier New"/>
-          <w:sz w:val="15"/>
-          <w:szCs w:val="15"/>
-        </w:rPr>
-      </w:pPr>
-      <w:r>
-        <w:rPr>
-          <w:rFonts w:ascii="Courier New" w:hAnsi="Courier New" w:cs="Courier New"/>
-          <w:sz w:val="15"/>
-          <w:szCs w:val="15"/>
-        </w:rPr>
-        <w:t>[ -2,  0,  1 ] CN16  [ -1, -1,  1 ] CN10  [ -1,  1,  1 ] CN11  [  0,  0,  1 ] CP03  [ -1,  1,  1 ] CN11  [ -2,  0,  1 ] CN16  [  0,  0,  1 ] CP03  [ -1, -1,  1 ] CN10</w:t>
-      </w:r>
-    </w:p>
-    <w:p>
-      <w:pPr>
-        <w:rPr>
-          <w:rFonts w:ascii="Courier New" w:hAnsi="Courier New" w:cs="Courier New"/>
-          <w:sz w:val="15"/>
-          <w:szCs w:val="15"/>
-        </w:rPr>
-      </w:pPr>
-      <w:r>
-        <w:rPr>
-          <w:rFonts w:ascii="Courier New" w:hAnsi="Courier New" w:cs="Courier New"/>
-          <w:sz w:val="15"/>
-          <w:szCs w:val="15"/>
-        </w:rPr>
-        <w:t>[  0, -2, -1 ] CN22  [  1, -1, -1 ] CP11  [ -1, -1, -1 ] CN12  [  0,  0, -1 ] CN03  [  1, -1, -1 ] CP11  [  0,  0, -1 ] CN03  [  0, -2, -1 ] CN22  [ -1, -1, -1 ] CN12</w:t>
+        <w:t>[  1,  0, -2 ] CP21  [  1,  1, -1 ] CP11  [  1,  0,  0 ] CP01  [  1, -1, -1 ] CP13  [  1, -1, -1 ] CP13  [  1,  0, -2 ] CP21  [  1,  1, -1 ] CP11  [  1,  0,  0 ] CP01</w:t>
+      </w:r>
+    </w:p>
+    <w:p>
+      <w:pPr>
+        <w:rPr>
+          <w:rFonts w:ascii="Courier New" w:hAnsi="Courier New" w:cs="Courier New"/>
+          <w:sz w:val="15"/>
+          <w:szCs w:val="15"/>
+        </w:rPr>
+      </w:pPr>
+      <w:r>
+        <w:rPr>
+          <w:rFonts w:ascii="Courier New" w:hAnsi="Courier New" w:cs="Courier New"/>
+          <w:sz w:val="15"/>
+          <w:szCs w:val="15"/>
+        </w:rPr>
+        <w:t>[ -1,  2,  0 ] CN19  [ -1,  1,  1 ] CN13  [ -1,  0,  0 ] CN01  [ -1,  1, -1 ] CN12  [ -1,  1,  1 ] CN13  [ -1,  0,  0 ] CN01  [ -1,  1, -1 ] CN12  [ -1,  2,  0 ] CN19</w:t>
+      </w:r>
+    </w:p>
+    <w:p>
+      <w:pPr>
+        <w:rPr>
+          <w:rFonts w:ascii="Courier New" w:hAnsi="Courier New" w:cs="Courier New"/>
+          <w:sz w:val="15"/>
+          <w:szCs w:val="15"/>
+        </w:rPr>
+      </w:pPr>
+      <w:r>
+        <w:rPr>
+          <w:rFonts w:ascii="Courier New" w:hAnsi="Courier New" w:cs="Courier New"/>
+          <w:sz w:val="15"/>
+          <w:szCs w:val="15"/>
+        </w:rPr>
+        <w:t>[  0,  1,  2 ] CP24  [  0,  1,  0 ] CP02  [  1,  1,  1 ] CP10  [ -1,  1,  1 ] CN13  [ -1,  1,  1 ] CN13  [  1,  1,  1 ] CP10  [  0,  1,  2 ] CP24  [  0,  1,  0 ] CP02</w:t>
+      </w:r>
+    </w:p>
+    <w:p>
+      <w:pPr>
+        <w:rPr>
+          <w:rFonts w:ascii="Courier New" w:hAnsi="Courier New" w:cs="Courier New"/>
+          <w:sz w:val="15"/>
+          <w:szCs w:val="15"/>
+        </w:rPr>
+      </w:pPr>
+      <w:r>
+        <w:rPr>
+          <w:rFonts w:ascii="Courier New" w:hAnsi="Courier New" w:cs="Courier New"/>
+          <w:sz w:val="15"/>
+          <w:szCs w:val="15"/>
+        </w:rPr>
+        <w:t>[  2, -1,  0 ] CP15  [  0, -1,  0 ] CN02  [  1, -1, -1 ] CP13  [  1, -1,  1 ] CP12  [  1, -1, -1 ] CP13  [  1, -1,  1 ] CP12  [  0, -1,  0 ] CN02  [  2, -1,  0 ] CP15</w:t>
+      </w:r>
+    </w:p>
+    <w:p>
+      <w:pPr>
+        <w:rPr>
+          <w:rFonts w:ascii="Courier New" w:hAnsi="Courier New" w:cs="Courier New"/>
+          <w:sz w:val="15"/>
+          <w:szCs w:val="15"/>
+        </w:rPr>
+      </w:pPr>
+      <w:r>
+        <w:rPr>
+          <w:rFonts w:ascii="Courier New" w:hAnsi="Courier New" w:cs="Courier New"/>
+          <w:sz w:val="15"/>
+          <w:szCs w:val="15"/>
+        </w:rPr>
+        <w:t>[ -2,  0,  1 ] CN17  [ -1, -1,  1 ] CN11  [ -1,  1,  1 ] CN13  [  0,  0,  1 ] CP03  [ -1,  1,  1 ] CN13  [ -2,  0,  1 ] CN17  [  0,  0,  1 ] CP03  [ -1, -1,  1 ] CN11</w:t>
+      </w:r>
+    </w:p>
+    <w:p>
+      <w:pPr>
+        <w:rPr>
+          <w:rFonts w:ascii="Courier New" w:hAnsi="Courier New" w:cs="Courier New"/>
+          <w:sz w:val="15"/>
+          <w:szCs w:val="15"/>
+        </w:rPr>
+      </w:pPr>
+      <w:r>
+        <w:rPr>
+          <w:rFonts w:ascii="Courier New" w:hAnsi="Courier New" w:cs="Courier New"/>
+          <w:sz w:val="15"/>
+          <w:szCs w:val="15"/>
+        </w:rPr>
+        <w:t>[  0, -2, -1 ] CN22  [  1, -1, -1 ] CP13  [ -1, -1, -1 ] CN10  [  0,  0, -1 ] CN03  [  1, -1, -1 ] CP13  [  0,  0, -1 ] CN03  [  0, -2, -1 ] CN22  [ -1, -1, -1 ] CN10</w:t>
       </w:r>
     </w:p>
     <w:p>
@@ -673,92 +673,92 @@
           <w:sz w:val="15"/>
           <w:szCs w:val="15"/>
         </w:rPr>
-        <w:t>[  1,  1, -1 ] CP10  [  1,  2,  0 ] CP19  [  1,  1,  1 ] CP12  [  1,  0,  0 ] CP01  [  1,  0,  0 ] CP01  [  1,  1, -1 ] CP10  [  1,  2,  0 ] CP19  [  1,  1,  1 ] CP12</w:t>
-      </w:r>
-    </w:p>
-    <w:p>
-      <w:pPr>
-        <w:rPr>
-          <w:rFonts w:ascii="Courier New" w:hAnsi="Courier New" w:cs="Courier New"/>
-          <w:sz w:val="15"/>
-          <w:szCs w:val="15"/>
-        </w:rPr>
-      </w:pPr>
-      <w:r>
-        <w:rPr>
-          <w:rFonts w:ascii="Courier New" w:hAnsi="Courier New" w:cs="Courier New"/>
-          <w:sz w:val="15"/>
-          <w:szCs w:val="15"/>
-        </w:rPr>
-        <w:t>[ -1,  1,  1 ] CN11  [ -1,  0,  2 ] CN21  [ -1, -1,  1 ] CN10  [ -1,  0,  0 ] CN01  [ -1,  0,  2 ] CN21  [ -1, -1,  1 ] CN10  [ -1,  0,  0 ] CN01  [ -1,  1,  1 ] CN11</w:t>
-      </w:r>
-    </w:p>
-    <w:p>
-      <w:pPr>
-        <w:rPr>
-          <w:rFonts w:ascii="Courier New" w:hAnsi="Courier New" w:cs="Courier New"/>
-          <w:sz w:val="15"/>
-          <w:szCs w:val="15"/>
-        </w:rPr>
-      </w:pPr>
-      <w:r>
-        <w:rPr>
-          <w:rFonts w:ascii="Courier New" w:hAnsi="Courier New" w:cs="Courier New"/>
-          <w:sz w:val="15"/>
-          <w:szCs w:val="15"/>
-        </w:rPr>
-        <w:t>[  0,  1,  0 ] CP02  [  0,  1, -2 ] CP25  [  1,  1, -1 ] CP10  [ -1,  1, -1 ] CN13  [ -1,  1, -1 ] CN13  [  1,  1, -1 ] CP10  [  0,  1,  0 ] CP02  [  0,  1, -2 ] CP25</w:t>
-      </w:r>
-    </w:p>
-    <w:p>
-      <w:pPr>
-        <w:rPr>
-          <w:rFonts w:ascii="Courier New" w:hAnsi="Courier New" w:cs="Courier New"/>
-          <w:sz w:val="15"/>
-          <w:szCs w:val="15"/>
-        </w:rPr>
-      </w:pPr>
-      <w:r>
-        <w:rPr>
-          <w:rFonts w:ascii="Courier New" w:hAnsi="Courier New" w:cs="Courier New"/>
-          <w:sz w:val="15"/>
-          <w:szCs w:val="15"/>
-        </w:rPr>
-        <w:t>[  0, -1,  0 ] CN02  [ -2, -1,  0 ] CN14  [ -1, -1, -1 ] CN12  [ -1, -1,  1 ] CN10  [ -1, -1, -1 ] CN12  [ -1, -1,  1 ] CN10  [ -2, -1,  0 ] CN14  [  0, -1,  0 ] CN02</w:t>
-      </w:r>
-    </w:p>
-    <w:p>
-      <w:pPr>
-        <w:rPr>
-          <w:rFonts w:ascii="Courier New" w:hAnsi="Courier New" w:cs="Courier New"/>
-          <w:sz w:val="15"/>
-          <w:szCs w:val="15"/>
-        </w:rPr>
-      </w:pPr>
-      <w:r>
-        <w:rPr>
-          <w:rFonts w:ascii="Courier New" w:hAnsi="Courier New" w:cs="Courier New"/>
-          <w:sz w:val="15"/>
-          <w:szCs w:val="15"/>
-        </w:rPr>
-        <w:t>[ -1, -1,  1 ] CN10  [  0, -2,  1 ] CN23  [  0,  0,  1 ] CP03  [  1, -1,  1 ] CP13  [  0,  0,  1 ] CP03  [ -1, -1,  1 ] CN10  [  1, -1,  1 ] CP13  [  0, -2,  1 ] CN23</w:t>
-      </w:r>
-    </w:p>
-    <w:p>
-      <w:pPr>
-        <w:rPr>
-          <w:rFonts w:ascii="Courier New" w:hAnsi="Courier New" w:cs="Courier New"/>
-          <w:sz w:val="15"/>
-          <w:szCs w:val="15"/>
-        </w:rPr>
-      </w:pPr>
-      <w:r>
-        <w:rPr>
-          <w:rFonts w:ascii="Courier New" w:hAnsi="Courier New" w:cs="Courier New"/>
-          <w:sz w:val="15"/>
-          <w:szCs w:val="15"/>
-        </w:rPr>
-        <w:t>[  1, -1, -1 ] CP11  [  2,  0, -1 ] CP16  [  0,  0, -1 ] CN03  [  1,  1, -1 ] CP10  [  2,  0, -1 ] CP16  [  1,  1, -1 ] CP10  [  1, -1, -1 ] CP11  [  0,  0, -1 ] CN03</w:t>
+        <w:t>[  1,  1, -1 ] CP11  [  1,  2,  0 ] CP18  [  1,  1,  1 ] CP10  [  1,  0,  0 ] CP01  [  1,  0,  0 ] CP01  [  1,  1, -1 ] CP11  [  1,  2,  0 ] CP18  [  1,  1,  1 ] CP10</w:t>
+      </w:r>
+    </w:p>
+    <w:p>
+      <w:pPr>
+        <w:rPr>
+          <w:rFonts w:ascii="Courier New" w:hAnsi="Courier New" w:cs="Courier New"/>
+          <w:sz w:val="15"/>
+          <w:szCs w:val="15"/>
+        </w:rPr>
+      </w:pPr>
+      <w:r>
+        <w:rPr>
+          <w:rFonts w:ascii="Courier New" w:hAnsi="Courier New" w:cs="Courier New"/>
+          <w:sz w:val="15"/>
+          <w:szCs w:val="15"/>
+        </w:rPr>
+        <w:t>[ -1,  1,  1 ] CN13  [ -1,  0,  2 ] CN21  [ -1, -1,  1 ] CN11  [ -1,  0,  0 ] CN01  [ -1,  0,  2 ] CN21  [ -1, -1,  1 ] CN11  [ -1,  0,  0 ] CN01  [ -1,  1,  1 ] CN13</w:t>
+      </w:r>
+    </w:p>
+    <w:p>
+      <w:pPr>
+        <w:rPr>
+          <w:rFonts w:ascii="Courier New" w:hAnsi="Courier New" w:cs="Courier New"/>
+          <w:sz w:val="15"/>
+          <w:szCs w:val="15"/>
+        </w:rPr>
+      </w:pPr>
+      <w:r>
+        <w:rPr>
+          <w:rFonts w:ascii="Courier New" w:hAnsi="Courier New" w:cs="Courier New"/>
+          <w:sz w:val="15"/>
+          <w:szCs w:val="15"/>
+        </w:rPr>
+        <w:t>[  0,  1,  0 ] CP02  [  0,  1, -2 ] CP25  [  1,  1, -1 ] CP11  [ -1,  1, -1 ] CN12  [ -1,  1, -1 ] CN12  [  1,  1, -1 ] CP11  [  0,  1,  0 ] CP02  [  0,  1, -2 ] CP25</w:t>
+      </w:r>
+    </w:p>
+    <w:p>
+      <w:pPr>
+        <w:rPr>
+          <w:rFonts w:ascii="Courier New" w:hAnsi="Courier New" w:cs="Courier New"/>
+          <w:sz w:val="15"/>
+          <w:szCs w:val="15"/>
+        </w:rPr>
+      </w:pPr>
+      <w:r>
+        <w:rPr>
+          <w:rFonts w:ascii="Courier New" w:hAnsi="Courier New" w:cs="Courier New"/>
+          <w:sz w:val="15"/>
+          <w:szCs w:val="15"/>
+        </w:rPr>
+        <w:t>[  0, -1,  0 ] CN02  [ -2, -1,  0 ] CN14  [ -1, -1, -1 ] CN10  [ -1, -1,  1 ] CN11  [ -1, -1, -1 ] CN10  [ -1, -1,  1 ] CN11  [ -2, -1,  0 ] CN14  [  0, -1,  0 ] CN02</w:t>
+      </w:r>
+    </w:p>
+    <w:p>
+      <w:pPr>
+        <w:rPr>
+          <w:rFonts w:ascii="Courier New" w:hAnsi="Courier New" w:cs="Courier New"/>
+          <w:sz w:val="15"/>
+          <w:szCs w:val="15"/>
+        </w:rPr>
+      </w:pPr>
+      <w:r>
+        <w:rPr>
+          <w:rFonts w:ascii="Courier New" w:hAnsi="Courier New" w:cs="Courier New"/>
+          <w:sz w:val="15"/>
+          <w:szCs w:val="15"/>
+        </w:rPr>
+        <w:t>[ -1, -1,  1 ] CN11  [  0, -2,  1 ] CN23  [  0,  0,  1 ] CP03  [  1, -1,  1 ] CP12  [  0,  0,  1 ] CP03  [ -1, -1,  1 ] CN11  [  1, -1,  1 ] CP12  [  0, -2,  1 ] CN23</w:t>
+      </w:r>
+    </w:p>
+    <w:p>
+      <w:pPr>
+        <w:rPr>
+          <w:rFonts w:ascii="Courier New" w:hAnsi="Courier New" w:cs="Courier New"/>
+          <w:sz w:val="15"/>
+          <w:szCs w:val="15"/>
+        </w:rPr>
+      </w:pPr>
+      <w:r>
+        <w:rPr>
+          <w:rFonts w:ascii="Courier New" w:hAnsi="Courier New" w:cs="Courier New"/>
+          <w:sz w:val="15"/>
+          <w:szCs w:val="15"/>
+        </w:rPr>
+        <w:t>[  1, -1, -1 ] CP13  [  2,  0, -1 ] CP17  [  0,  0, -1 ] CN03  [  1,  1, -1 ] CP11  [  2,  0, -1 ] CP17  [  1,  1, -1 ] CP11  [  1, -1, -1 ] CP13  [  0,  0, -1 ] CN03</w:t>
       </w:r>
     </w:p>
     <w:p>
@@ -801,92 +801,92 @@
           <w:sz w:val="15"/>
           <w:szCs w:val="15"/>
         </w:rPr>
-        <w:t>[  1,  0,  0 ] CP01  [  1,  1,  1 ] CP12  [  1,  0,  2 ] CP20  [  1, -1,  1 ] CP13  [  1, -1,  1 ] CP13  [  1,  0,  0 ] CP01  [  1,  1,  1 ] CP12  [  1,  0,  2 ] CP20</w:t>
-      </w:r>
-    </w:p>
-    <w:p>
-      <w:pPr>
-        <w:rPr>
-          <w:rFonts w:ascii="Courier New" w:hAnsi="Courier New" w:cs="Courier New"/>
-          <w:sz w:val="15"/>
-          <w:szCs w:val="15"/>
-        </w:rPr>
-      </w:pPr>
-      <w:r>
-        <w:rPr>
-          <w:rFonts w:ascii="Courier New" w:hAnsi="Courier New" w:cs="Courier New"/>
-          <w:sz w:val="15"/>
-          <w:szCs w:val="15"/>
-        </w:rPr>
-        <w:t>[ -1,  0,  0 ] CN01  [ -1, -1,  1 ] CN10  [ -1, -2,  0 ] CN19  [ -1, -1, -1 ] CN12  [ -1, -1,  1 ] CN10  [ -1, -2,  0 ] CN19  [ -1, -1, -1 ] CN12  [ -1,  0,  0 ] CN01</w:t>
-      </w:r>
-    </w:p>
-    <w:p>
-      <w:pPr>
-        <w:rPr>
-          <w:rFonts w:ascii="Courier New" w:hAnsi="Courier New" w:cs="Courier New"/>
-          <w:sz w:val="15"/>
-          <w:szCs w:val="15"/>
-        </w:rPr>
-      </w:pPr>
-      <w:r>
-        <w:rPr>
-          <w:rFonts w:ascii="Courier New" w:hAnsi="Courier New" w:cs="Courier New"/>
-          <w:sz w:val="15"/>
-          <w:szCs w:val="15"/>
-        </w:rPr>
-        <w:t>[  1,  1,  1 ] CP12  [  1,  1, -1 ] CP10  [  2,  1,  0 ] CP14  [  0,  1,  0 ] CP02  [  0,  1,  0 ] CP02  [  2,  1,  0 ] CP14  [  1,  1,  1 ] CP12  [  1,  1, -1 ] CP10</w:t>
-      </w:r>
-    </w:p>
-    <w:p>
-      <w:pPr>
-        <w:rPr>
-          <w:rFonts w:ascii="Courier New" w:hAnsi="Courier New" w:cs="Courier New"/>
-          <w:sz w:val="15"/>
-          <w:szCs w:val="15"/>
-        </w:rPr>
-      </w:pPr>
-      <w:r>
-        <w:rPr>
-          <w:rFonts w:ascii="Courier New" w:hAnsi="Courier New" w:cs="Courier New"/>
-          <w:sz w:val="15"/>
-          <w:szCs w:val="15"/>
-        </w:rPr>
-        <w:t>[  1, -1, -1 ] CP11  [ -1, -1, -1 ] CN12  [  0, -1, -2 ] CN24  [  0, -1,  0 ] CN02  [  0, -1, -2 ] CN24  [  0, -1,  0 ] CN02  [ -1, -1, -1 ] CN12  [  1, -1, -1 ] CP11</w:t>
-      </w:r>
-    </w:p>
-    <w:p>
-      <w:pPr>
-        <w:rPr>
-          <w:rFonts w:ascii="Courier New" w:hAnsi="Courier New" w:cs="Courier New"/>
-          <w:sz w:val="15"/>
-          <w:szCs w:val="15"/>
-        </w:rPr>
-      </w:pPr>
-      <w:r>
-        <w:rPr>
-          <w:rFonts w:ascii="Courier New" w:hAnsi="Courier New" w:cs="Courier New"/>
-          <w:sz w:val="15"/>
-          <w:szCs w:val="15"/>
-        </w:rPr>
-        <w:t>[ -1,  1,  1 ] CN11  [  0,  0,  1 ] CP03  [  0,  2,  1 ] CP22  [  1,  1,  1 ] CP12  [  0,  2,  1 ] CP22  [ -1,  1,  1 ] CN11  [  1,  1,  1 ] CP12  [  0,  0,  1 ] CP03</w:t>
-      </w:r>
-    </w:p>
-    <w:p>
-      <w:pPr>
-        <w:rPr>
-          <w:rFonts w:ascii="Courier New" w:hAnsi="Courier New" w:cs="Courier New"/>
-          <w:sz w:val="15"/>
-          <w:szCs w:val="15"/>
-        </w:rPr>
-      </w:pPr>
-      <w:r>
-        <w:rPr>
-          <w:rFonts w:ascii="Courier New" w:hAnsi="Courier New" w:cs="Courier New"/>
-          <w:sz w:val="15"/>
-          <w:szCs w:val="15"/>
-        </w:rPr>
-        <w:t>[ -1, -1, -1 ] CN12  [  0,  0, -1 ] CN03  [ -2,  0, -1 ] CN17  [ -1,  1, -1 ] CN13  [  0,  0, -1 ] CN03  [ -1,  1, -1 ] CN13  [ -1, -1, -1 ] CN12  [ -2,  0, -1 ] CN17</w:t>
+        <w:t>[  1,  0,  0 ] CP01  [  1,  1,  1 ] CP10  [  1,  0,  2 ] CP20  [  1, -1,  1 ] CP12  [  1, -1,  1 ] CP12  [  1,  0,  0 ] CP01  [  1,  1,  1 ] CP10  [  1,  0,  2 ] CP20</w:t>
+      </w:r>
+    </w:p>
+    <w:p>
+      <w:pPr>
+        <w:rPr>
+          <w:rFonts w:ascii="Courier New" w:hAnsi="Courier New" w:cs="Courier New"/>
+          <w:sz w:val="15"/>
+          <w:szCs w:val="15"/>
+        </w:rPr>
+      </w:pPr>
+      <w:r>
+        <w:rPr>
+          <w:rFonts w:ascii="Courier New" w:hAnsi="Courier New" w:cs="Courier New"/>
+          <w:sz w:val="15"/>
+          <w:szCs w:val="15"/>
+        </w:rPr>
+        <w:t>[ -1,  0,  0 ] CN01  [ -1, -1,  1 ] CN11  [ -1, -2,  0 ] CN18  [ -1, -1, -1 ] CN10  [ -1, -1,  1 ] CN11  [ -1, -2,  0 ] CN18  [ -1, -1, -1 ] CN10  [ -1,  0,  0 ] CN01</w:t>
+      </w:r>
+    </w:p>
+    <w:p>
+      <w:pPr>
+        <w:rPr>
+          <w:rFonts w:ascii="Courier New" w:hAnsi="Courier New" w:cs="Courier New"/>
+          <w:sz w:val="15"/>
+          <w:szCs w:val="15"/>
+        </w:rPr>
+      </w:pPr>
+      <w:r>
+        <w:rPr>
+          <w:rFonts w:ascii="Courier New" w:hAnsi="Courier New" w:cs="Courier New"/>
+          <w:sz w:val="15"/>
+          <w:szCs w:val="15"/>
+        </w:rPr>
+        <w:t>[  1,  1,  1 ] CP10  [  1,  1, -1 ] CP11  [  2,  1,  0 ] CP14  [  0,  1,  0 ] CP02  [  0,  1,  0 ] CP02  [  2,  1,  0 ] CP14  [  1,  1,  1 ] CP10  [  1,  1, -1 ] CP11</w:t>
+      </w:r>
+    </w:p>
+    <w:p>
+      <w:pPr>
+        <w:rPr>
+          <w:rFonts w:ascii="Courier New" w:hAnsi="Courier New" w:cs="Courier New"/>
+          <w:sz w:val="15"/>
+          <w:szCs w:val="15"/>
+        </w:rPr>
+      </w:pPr>
+      <w:r>
+        <w:rPr>
+          <w:rFonts w:ascii="Courier New" w:hAnsi="Courier New" w:cs="Courier New"/>
+          <w:sz w:val="15"/>
+          <w:szCs w:val="15"/>
+        </w:rPr>
+        <w:t>[  1, -1, -1 ] CP13  [ -1, -1, -1 ] CN10  [  0, -1, -2 ] CN24  [  0, -1,  0 ] CN02  [  0, -1, -2 ] CN24  [  0, -1,  0 ] CN02  [ -1, -1, -1 ] CN10  [  1, -1, -1 ] CP13</w:t>
+      </w:r>
+    </w:p>
+    <w:p>
+      <w:pPr>
+        <w:rPr>
+          <w:rFonts w:ascii="Courier New" w:hAnsi="Courier New" w:cs="Courier New"/>
+          <w:sz w:val="15"/>
+          <w:szCs w:val="15"/>
+        </w:rPr>
+      </w:pPr>
+      <w:r>
+        <w:rPr>
+          <w:rFonts w:ascii="Courier New" w:hAnsi="Courier New" w:cs="Courier New"/>
+          <w:sz w:val="15"/>
+          <w:szCs w:val="15"/>
+        </w:rPr>
+        <w:t>[ -1,  1,  1 ] CN13  [  0,  0,  1 ] CP03  [  0,  2,  1 ] CP22  [  1,  1,  1 ] CP10  [  0,  2,  1 ] CP22  [ -1,  1,  1 ] CN13  [  1,  1,  1 ] CP10  [  0,  0,  1 ] CP03</w:t>
+      </w:r>
+    </w:p>
+    <w:p>
+      <w:pPr>
+        <w:rPr>
+          <w:rFonts w:ascii="Courier New" w:hAnsi="Courier New" w:cs="Courier New"/>
+          <w:sz w:val="15"/>
+          <w:szCs w:val="15"/>
+        </w:rPr>
+      </w:pPr>
+      <w:r>
+        <w:rPr>
+          <w:rFonts w:ascii="Courier New" w:hAnsi="Courier New" w:cs="Courier New"/>
+          <w:sz w:val="15"/>
+          <w:szCs w:val="15"/>
+        </w:rPr>
+        <w:t>[ -1, -1, -1 ] CN10  [  0,  0, -1 ] CN03  [ -2,  0, -1 ] CN16  [ -1,  1, -1 ] CN12  [  0,  0, -1 ] CN03  [ -1,  1, -1 ] CN12  [ -1, -1, -1 ] CN10  [ -2,  0, -1 ] CN16</w:t>
       </w:r>
     </w:p>
     <w:p>
@@ -929,92 +929,92 @@
           <w:sz w:val="15"/>
           <w:szCs w:val="15"/>
         </w:rPr>
-        <w:t>[  1, -1, -1 ] CP11  [  1,  0,  0 ] CP01  [  1, -1,  1 ] CP13  [  1, -2,  0 ] CP18  [  1, -2,  0 ] CP18  [  1, -1, -1 ] CP11  [  1,  0,  0 ] CP01  [  1, -1,  1 ] CP13</w:t>
-      </w:r>
-    </w:p>
-    <w:p>
-      <w:pPr>
-        <w:rPr>
-          <w:rFonts w:ascii="Courier New" w:hAnsi="Courier New" w:cs="Courier New"/>
-          <w:sz w:val="15"/>
-          <w:szCs w:val="15"/>
-        </w:rPr>
-      </w:pPr>
-      <w:r>
-        <w:rPr>
-          <w:rFonts w:ascii="Courier New" w:hAnsi="Courier New" w:cs="Courier New"/>
-          <w:sz w:val="15"/>
-          <w:szCs w:val="15"/>
-        </w:rPr>
-        <w:t>[ -1,  1, -1 ] CN13  [ -1,  0,  0 ] CN01  [ -1, -1, -1 ] CN12  [ -1,  0, -2 ] CN20  [ -1,  0,  0 ] CN01  [ -1, -1, -1 ] CN12  [ -1,  0, -2 ] CN20  [ -1,  1, -1 ] CN13</w:t>
-      </w:r>
-    </w:p>
-    <w:p>
-      <w:pPr>
-        <w:rPr>
-          <w:rFonts w:ascii="Courier New" w:hAnsi="Courier New" w:cs="Courier New"/>
-          <w:sz w:val="15"/>
-          <w:szCs w:val="15"/>
-        </w:rPr>
-      </w:pPr>
-      <w:r>
-        <w:rPr>
-          <w:rFonts w:ascii="Courier New" w:hAnsi="Courier New" w:cs="Courier New"/>
-          <w:sz w:val="15"/>
-          <w:szCs w:val="15"/>
-        </w:rPr>
-        <w:t>[ -1,  1,  1 ] CN11  [ -1,  1, -1 ] CN13  [  0,  1,  0 ] CP02  [ -2,  1,  0 ] CN15  [ -2,  1,  0 ] CN15  [  0,  1,  0 ] CP02  [ -1,  1,  1 ] CN11  [ -1,  1, -1 ] CN13</w:t>
-      </w:r>
-    </w:p>
-    <w:p>
-      <w:pPr>
-        <w:rPr>
-          <w:rFonts w:ascii="Courier New" w:hAnsi="Courier New" w:cs="Courier New"/>
-          <w:sz w:val="15"/>
-          <w:szCs w:val="15"/>
-        </w:rPr>
-      </w:pPr>
-      <w:r>
-        <w:rPr>
-          <w:rFonts w:ascii="Courier New" w:hAnsi="Courier New" w:cs="Courier New"/>
-          <w:sz w:val="15"/>
-          <w:szCs w:val="15"/>
-        </w:rPr>
-        <w:t>[  1, -1,  1 ] CP13  [ -1, -1,  1 ] CN10  [  0, -1,  0 ] CN02  [  0, -1,  2 ] CN25  [  0, -1,  0 ] CN02  [  0, -1,  2 ] CN25  [ -1, -1,  1 ] CN10  [  1, -1,  1 ] CP13</w:t>
-      </w:r>
-    </w:p>
-    <w:p>
-      <w:pPr>
-        <w:rPr>
-          <w:rFonts w:ascii="Courier New" w:hAnsi="Courier New" w:cs="Courier New"/>
-          <w:sz w:val="15"/>
-          <w:szCs w:val="15"/>
-        </w:rPr>
-      </w:pPr>
-      <w:r>
-        <w:rPr>
-          <w:rFonts w:ascii="Courier New" w:hAnsi="Courier New" w:cs="Courier New"/>
-          <w:sz w:val="15"/>
-          <w:szCs w:val="15"/>
-        </w:rPr>
-        <w:t>[  0,  0,  1 ] CP03  [  1, -1,  1 ] CP13  [  1,  1,  1 ] CP12  [  2,  0,  1 ] CP17  [  1,  1,  1 ] CP12  [  0,  0,  1 ] CP03  [  2,  0,  1 ] CP17  [  1, -1,  1 ] CP13</w:t>
-      </w:r>
-    </w:p>
-    <w:p>
-      <w:pPr>
-        <w:rPr>
-          <w:rFonts w:ascii="Courier New" w:hAnsi="Courier New" w:cs="Courier New"/>
-          <w:sz w:val="15"/>
-          <w:szCs w:val="15"/>
-        </w:rPr>
-      </w:pPr>
-      <w:r>
-        <w:rPr>
-          <w:rFonts w:ascii="Courier New" w:hAnsi="Courier New" w:cs="Courier New"/>
-          <w:sz w:val="15"/>
-          <w:szCs w:val="15"/>
-        </w:rPr>
-        <w:t>[  0,  0, -1 ] CN03  [  1,  1, -1 ] CP10  [ -1,  1, -1 ] CN13  [  0,  2, -1 ] CP23  [  1,  1, -1 ] CP10  [  0,  2, -1 ] CP23  [  0,  0, -1 ] CN03  [ -1,  1, -1 ] CN13</w:t>
+        <w:t>[  1, -1, -1 ] CP13  [  1,  0,  0 ] CP01  [  1, -1,  1 ] CP12  [  1, -2,  0 ] CP19  [  1, -2,  0 ] CP19  [  1, -1, -1 ] CP13  [  1,  0,  0 ] CP01  [  1, -1,  1 ] CP12</w:t>
+      </w:r>
+    </w:p>
+    <w:p>
+      <w:pPr>
+        <w:rPr>
+          <w:rFonts w:ascii="Courier New" w:hAnsi="Courier New" w:cs="Courier New"/>
+          <w:sz w:val="15"/>
+          <w:szCs w:val="15"/>
+        </w:rPr>
+      </w:pPr>
+      <w:r>
+        <w:rPr>
+          <w:rFonts w:ascii="Courier New" w:hAnsi="Courier New" w:cs="Courier New"/>
+          <w:sz w:val="15"/>
+          <w:szCs w:val="15"/>
+        </w:rPr>
+        <w:t>[ -1,  1, -1 ] CN12  [ -1,  0,  0 ] CN01  [ -1, -1, -1 ] CN10  [ -1,  0, -2 ] CN20  [ -1,  0,  0 ] CN01  [ -1, -1, -1 ] CN10  [ -1,  0, -2 ] CN20  [ -1,  1, -1 ] CN12</w:t>
+      </w:r>
+    </w:p>
+    <w:p>
+      <w:pPr>
+        <w:rPr>
+          <w:rFonts w:ascii="Courier New" w:hAnsi="Courier New" w:cs="Courier New"/>
+          <w:sz w:val="15"/>
+          <w:szCs w:val="15"/>
+        </w:rPr>
+      </w:pPr>
+      <w:r>
+        <w:rPr>
+          <w:rFonts w:ascii="Courier New" w:hAnsi="Courier New" w:cs="Courier New"/>
+          <w:sz w:val="15"/>
+          <w:szCs w:val="15"/>
+        </w:rPr>
+        <w:t>[ -1,  1,  1 ] CN13  [ -1,  1, -1 ] CN12  [  0,  1,  0 ] CP02  [ -2,  1,  0 ] CN15  [ -2,  1,  0 ] CN15  [  0,  1,  0 ] CP02  [ -1,  1,  1 ] CN13  [ -1,  1, -1 ] CN12</w:t>
+      </w:r>
+    </w:p>
+    <w:p>
+      <w:pPr>
+        <w:rPr>
+          <w:rFonts w:ascii="Courier New" w:hAnsi="Courier New" w:cs="Courier New"/>
+          <w:sz w:val="15"/>
+          <w:szCs w:val="15"/>
+        </w:rPr>
+      </w:pPr>
+      <w:r>
+        <w:rPr>
+          <w:rFonts w:ascii="Courier New" w:hAnsi="Courier New" w:cs="Courier New"/>
+          <w:sz w:val="15"/>
+          <w:szCs w:val="15"/>
+        </w:rPr>
+        <w:t>[  1, -1,  1 ] CP12  [ -1, -1,  1 ] CN11  [  0, -1,  0 ] CN02  [  0, -1,  2 ] CN25  [  0, -1,  0 ] CN02  [  0, -1,  2 ] CN25  [ -1, -1,  1 ] CN11  [  1, -1,  1 ] CP12</w:t>
+      </w:r>
+    </w:p>
+    <w:p>
+      <w:pPr>
+        <w:rPr>
+          <w:rFonts w:ascii="Courier New" w:hAnsi="Courier New" w:cs="Courier New"/>
+          <w:sz w:val="15"/>
+          <w:szCs w:val="15"/>
+        </w:rPr>
+      </w:pPr>
+      <w:r>
+        <w:rPr>
+          <w:rFonts w:ascii="Courier New" w:hAnsi="Courier New" w:cs="Courier New"/>
+          <w:sz w:val="15"/>
+          <w:szCs w:val="15"/>
+        </w:rPr>
+        <w:t>[  0,  0,  1 ] CP03  [  1, -1,  1 ] CP12  [  1,  1,  1 ] CP10  [  2,  0,  1 ] CP16  [  1,  1,  1 ] CP10  [  0,  0,  1 ] CP03  [  2,  0,  1 ] CP16  [  1, -1,  1 ] CP12</w:t>
+      </w:r>
+    </w:p>
+    <w:p>
+      <w:pPr>
+        <w:rPr>
+          <w:rFonts w:ascii="Courier New" w:hAnsi="Courier New" w:cs="Courier New"/>
+          <w:sz w:val="15"/>
+          <w:szCs w:val="15"/>
+        </w:rPr>
+      </w:pPr>
+      <w:r>
+        <w:rPr>
+          <w:rFonts w:ascii="Courier New" w:hAnsi="Courier New" w:cs="Courier New"/>
+          <w:sz w:val="15"/>
+          <w:szCs w:val="15"/>
+        </w:rPr>
+        <w:t>[  0,  0, -1 ] CN03  [  1,  1, -1 ] CP11  [ -1,  1, -1 ] CN12  [  0,  2, -1 ] CP23  [  1,  1, -1 ] CP11  [  0,  2, -1 ] CP23  [  0,  0, -1 ] CN03  [ -1,  1, -1 ] CN12</w:t>
       </w:r>
       <w:bookmarkStart w:id="0" w:name="_GoBack"/>
       <w:bookmarkEnd w:id="0"/>

</xml_diff>